<commit_message>
changed the scoring equation in report and created prototype in Menge
</commit_message>
<xml_diff>
--- a/FinalReport.docx
+++ b/FinalReport.docx
@@ -11,8 +11,6 @@
           <w:rFonts w:ascii="Garamond" w:hAnsi="Garamond"/>
         </w:rPr>
       </w:pPr>
-      <w:bookmarkStart w:id="0" w:name="_GoBack"/>
-      <w:bookmarkEnd w:id="0"/>
       <w:r>
         <w:rPr>
           <w:rFonts w:ascii="Garamond" w:hAnsi="Garamond"/>
@@ -158,7 +156,7 @@
                               <w:tblLook w:val="01E0" w:firstRow="1" w:lastRow="1" w:firstColumn="1" w:lastColumn="1" w:noHBand="0" w:noVBand="0"/>
                             </w:tblPr>
                             <w:tblGrid>
-                              <w:gridCol w:w="5376"/>
+                              <w:gridCol w:w="5391"/>
                             </w:tblGrid>
                             <w:tr>
                               <w:trPr>
@@ -238,7 +236,7 @@
                         <w:tblLook w:val="01E0" w:firstRow="1" w:lastRow="1" w:firstColumn="1" w:lastColumn="1" w:noHBand="0" w:noVBand="0"/>
                       </w:tblPr>
                       <w:tblGrid>
-                        <w:gridCol w:w="5376"/>
+                        <w:gridCol w:w="5391"/>
                       </w:tblGrid>
                       <w:tr>
                         <w:trPr>
@@ -287,7 +285,7 @@
           <w:rFonts w:ascii="Garamond" w:hAnsi="Garamond"/>
           <w:sz w:val="36"/>
         </w:rPr>
-        <w:t>Intermediate</w:t>
+        <w:t>Final</w:t>
       </w:r>
       <w:r>
         <w:rPr>
@@ -647,8 +645,8 @@
           <w:rFonts w:ascii="Garamond" w:hAnsi="Garamond"/>
         </w:rPr>
       </w:pPr>
-      <w:bookmarkStart w:id="1" w:name="_Toc407145089"/>
-      <w:bookmarkStart w:id="2" w:name="_Toc28031159"/>
+      <w:bookmarkStart w:id="0" w:name="_Toc407145089"/>
+      <w:bookmarkStart w:id="1" w:name="_Toc28031159"/>
       <w:r>
         <w:rPr>
           <w:rFonts w:ascii="Garamond" w:hAnsi="Garamond"/>
@@ -662,14 +660,14 @@
         </w:rPr>
         <w:t>Content</w:t>
       </w:r>
+      <w:bookmarkEnd w:id="0"/>
+      <w:r>
+        <w:rPr>
+          <w:rFonts w:ascii="Garamond" w:hAnsi="Garamond"/>
+        </w:rPr>
+        <w:t>s</w:t>
+      </w:r>
       <w:bookmarkEnd w:id="1"/>
-      <w:r>
-        <w:rPr>
-          <w:rFonts w:ascii="Garamond" w:hAnsi="Garamond"/>
-        </w:rPr>
-        <w:t>s</w:t>
-      </w:r>
-      <w:bookmarkEnd w:id="2"/>
       <w:r>
         <w:rPr>
           <w:rFonts w:ascii="Garamond" w:hAnsi="Garamond"/>
@@ -1995,7 +1993,7 @@
           <w:rFonts w:ascii="Garamond" w:hAnsi="Garamond"/>
         </w:rPr>
       </w:pPr>
-      <w:bookmarkStart w:id="3" w:name="_Toc28031160"/>
+      <w:bookmarkStart w:id="2" w:name="_Toc28031160"/>
       <w:r>
         <w:rPr>
           <w:rFonts w:ascii="Garamond" w:hAnsi="Garamond"/>
@@ -2015,7 +2013,7 @@
         </w:rPr>
         <w:t xml:space="preserve"> Introduction</w:t>
       </w:r>
-      <w:bookmarkEnd w:id="3"/>
+      <w:bookmarkEnd w:id="2"/>
     </w:p>
     <w:p>
       <w:pPr>
@@ -2174,14 +2172,14 @@
         </w:rPr>
         <w:t xml:space="preserve"> </w:t>
       </w:r>
-      <w:bookmarkStart w:id="4" w:name="_Toc28031161"/>
+      <w:bookmarkStart w:id="3" w:name="_Toc28031161"/>
       <w:r>
         <w:rPr>
           <w:rFonts w:ascii="Garamond" w:hAnsi="Garamond"/>
         </w:rPr>
         <w:t>Aims</w:t>
       </w:r>
-      <w:bookmarkEnd w:id="4"/>
+      <w:bookmarkEnd w:id="3"/>
     </w:p>
     <w:p>
       <w:pPr>
@@ -2333,14 +2331,14 @@
         </w:rPr>
         <w:t xml:space="preserve"> </w:t>
       </w:r>
-      <w:bookmarkStart w:id="5" w:name="_Toc28031162"/>
+      <w:bookmarkStart w:id="4" w:name="_Toc28031162"/>
       <w:r>
         <w:rPr>
           <w:rFonts w:ascii="Garamond" w:hAnsi="Garamond"/>
         </w:rPr>
         <w:t>Objectives</w:t>
       </w:r>
-      <w:bookmarkEnd w:id="5"/>
+      <w:bookmarkEnd w:id="4"/>
     </w:p>
     <w:p>
       <w:pPr>
@@ -2504,14 +2502,14 @@
         <w:lastRenderedPageBreak/>
         <w:t xml:space="preserve"> </w:t>
       </w:r>
-      <w:bookmarkStart w:id="6" w:name="_Toc28031163"/>
+      <w:bookmarkStart w:id="5" w:name="_Toc28031163"/>
       <w:r>
         <w:rPr>
           <w:rFonts w:ascii="Garamond" w:hAnsi="Garamond"/>
         </w:rPr>
         <w:t>Deliverables</w:t>
       </w:r>
-      <w:bookmarkEnd w:id="6"/>
+      <w:bookmarkEnd w:id="5"/>
     </w:p>
     <w:p>
       <w:pPr>
@@ -2603,14 +2601,14 @@
         </w:rPr>
         <w:t xml:space="preserve"> </w:t>
       </w:r>
-      <w:bookmarkStart w:id="7" w:name="_Toc28031164"/>
+      <w:bookmarkStart w:id="6" w:name="_Toc28031164"/>
       <w:r>
         <w:rPr>
           <w:rFonts w:ascii="Garamond" w:hAnsi="Garamond"/>
         </w:rPr>
         <w:t>Initial Plan</w:t>
       </w:r>
-      <w:bookmarkEnd w:id="7"/>
+      <w:bookmarkEnd w:id="6"/>
     </w:p>
     <w:p>
       <w:pPr>
@@ -2726,7 +2724,7 @@
           <w:rFonts w:ascii="Garamond" w:hAnsi="Garamond"/>
         </w:rPr>
       </w:pPr>
-      <w:bookmarkStart w:id="8" w:name="_Toc28031165"/>
+      <w:bookmarkStart w:id="7" w:name="_Toc28031165"/>
       <w:r>
         <w:rPr>
           <w:rFonts w:ascii="Garamond" w:hAnsi="Garamond"/>
@@ -2740,7 +2738,7 @@
         </w:rPr>
         <w:t xml:space="preserve"> Risk Mitigation</w:t>
       </w:r>
-      <w:bookmarkEnd w:id="8"/>
+      <w:bookmarkEnd w:id="7"/>
     </w:p>
     <w:p>
       <w:pPr>
@@ -2951,11 +2949,11 @@
           <w:rFonts w:ascii="Garamond" w:hAnsi="Garamond"/>
         </w:rPr>
       </w:pPr>
-      <w:bookmarkStart w:id="9" w:name="_Toc28031166"/>
-      <w:bookmarkStart w:id="10" w:name="_Toc281120922"/>
-      <w:bookmarkStart w:id="11" w:name="_Toc281123567"/>
-      <w:bookmarkStart w:id="12" w:name="_Toc281125808"/>
-      <w:bookmarkStart w:id="13" w:name="_Toc407145094"/>
+      <w:bookmarkStart w:id="8" w:name="_Toc28031166"/>
+      <w:bookmarkStart w:id="9" w:name="_Toc281120922"/>
+      <w:bookmarkStart w:id="10" w:name="_Toc281123567"/>
+      <w:bookmarkStart w:id="11" w:name="_Toc281125808"/>
+      <w:bookmarkStart w:id="12" w:name="_Toc407145094"/>
       <w:r>
         <w:rPr>
           <w:rFonts w:ascii="Garamond" w:hAnsi="Garamond"/>
@@ -2975,7 +2973,7 @@
         </w:rPr>
         <w:t>Background Research</w:t>
       </w:r>
-      <w:bookmarkEnd w:id="9"/>
+      <w:bookmarkEnd w:id="8"/>
     </w:p>
     <w:p>
       <w:pPr>
@@ -2985,7 +2983,7 @@
           <w:rFonts w:ascii="Garamond" w:hAnsi="Garamond"/>
         </w:rPr>
       </w:pPr>
-      <w:bookmarkStart w:id="14" w:name="_Toc28031167"/>
+      <w:bookmarkStart w:id="13" w:name="_Toc28031167"/>
       <w:r>
         <w:rPr>
           <w:rFonts w:ascii="Garamond" w:hAnsi="Garamond"/>
@@ -2998,7 +2996,7 @@
         </w:rPr>
         <w:t>Crowd Simulation</w:t>
       </w:r>
-      <w:bookmarkEnd w:id="14"/>
+      <w:bookmarkEnd w:id="13"/>
     </w:p>
     <w:p>
       <w:pPr>
@@ -3128,7 +3126,7 @@
           <w:rFonts w:ascii="Garamond" w:hAnsi="Garamond"/>
         </w:rPr>
       </w:pPr>
-      <w:bookmarkStart w:id="15" w:name="_Toc28031168"/>
+      <w:bookmarkStart w:id="14" w:name="_Toc28031168"/>
       <w:r>
         <w:rPr>
           <w:rFonts w:ascii="Garamond" w:hAnsi="Garamond"/>
@@ -3154,7 +3152,7 @@
         </w:rPr>
         <w:t>Menge</w:t>
       </w:r>
-      <w:bookmarkEnd w:id="15"/>
+      <w:bookmarkEnd w:id="14"/>
       <w:proofErr w:type="spellEnd"/>
     </w:p>
     <w:p>
@@ -3233,7 +3231,7 @@
           <w:rFonts w:ascii="Garamond" w:hAnsi="Garamond"/>
         </w:rPr>
       </w:pPr>
-      <w:bookmarkStart w:id="16" w:name="_Toc28031169"/>
+      <w:bookmarkStart w:id="15" w:name="_Toc28031169"/>
       <w:r>
         <w:rPr>
           <w:rFonts w:ascii="Garamond" w:hAnsi="Garamond"/>
@@ -3252,7 +3250,7 @@
         </w:rPr>
         <w:t xml:space="preserve"> Crowd Simulation Paradigm</w:t>
       </w:r>
-      <w:bookmarkEnd w:id="16"/>
+      <w:bookmarkEnd w:id="15"/>
     </w:p>
     <w:p>
       <w:pPr>
@@ -3461,7 +3459,7 @@
           <w:rFonts w:ascii="Garamond" w:hAnsi="Garamond"/>
         </w:rPr>
       </w:pPr>
-      <w:bookmarkStart w:id="17" w:name="_Toc28031170"/>
+      <w:bookmarkStart w:id="16" w:name="_Toc28031170"/>
       <w:r>
         <w:rPr>
           <w:rFonts w:ascii="Garamond" w:hAnsi="Garamond"/>
@@ -3474,7 +3472,7 @@
         </w:rPr>
         <w:t>s</w:t>
       </w:r>
-      <w:bookmarkEnd w:id="17"/>
+      <w:bookmarkEnd w:id="16"/>
     </w:p>
     <w:p>
       <w:pPr>
@@ -3491,7 +3489,115 @@
           <w:sz w:val="22"/>
           <w:szCs w:val="22"/>
         </w:rPr>
-        <w:t>In order to improve the layouts, each one will need to be evaluated for its safety score. Each simulation will see a certain number of agents reach their goal in a certain amount of time. These numbers will be used to calculate how many agents reach safety per second</w:t>
+        <w:t>In order to improve the layouts, each one will need to be evaluated for its safety score. Each simulation will see a certain number of agents reach their goal in a certain amount of time</w:t>
+      </w:r>
+      <w:r>
+        <w:rPr>
+          <w:rFonts w:ascii="Garamond" w:hAnsi="Garamond"/>
+          <w:sz w:val="22"/>
+          <w:szCs w:val="22"/>
+        </w:rPr>
+        <w:t xml:space="preserve">, with an upper limit being imposed for each scenario. </w:t>
+      </w:r>
+      <w:r>
+        <w:rPr>
+          <w:rFonts w:ascii="Garamond" w:hAnsi="Garamond"/>
+          <w:sz w:val="22"/>
+          <w:szCs w:val="22"/>
+        </w:rPr>
+        <w:t xml:space="preserve">When evaluating the flow of a crowd, previous </w:t>
+      </w:r>
+      <w:r>
+        <w:rPr>
+          <w:rFonts w:ascii="Garamond" w:hAnsi="Garamond"/>
+          <w:sz w:val="22"/>
+          <w:szCs w:val="22"/>
+        </w:rPr>
+        <w:t xml:space="preserve">approaches often use a fluid </w:t>
+      </w:r>
+      <w:r>
+        <w:rPr>
+          <w:rFonts w:ascii="Garamond" w:hAnsi="Garamond"/>
+          <w:sz w:val="22"/>
+          <w:szCs w:val="22"/>
+        </w:rPr>
+        <w:t xml:space="preserve">dynamics approach and employ the </w:t>
+      </w:r>
+      <w:r>
+        <w:rPr>
+          <w:rFonts w:ascii="Garamond" w:hAnsi="Garamond"/>
+          <w:sz w:val="22"/>
+          <w:szCs w:val="22"/>
+        </w:rPr>
+        <w:t xml:space="preserve">flow-density relationship Q </w:t>
+      </w:r>
+      <w:proofErr w:type="gramStart"/>
+      <w:r>
+        <w:rPr>
+          <w:rFonts w:ascii="Garamond" w:hAnsi="Garamond"/>
+          <w:sz w:val="22"/>
+          <w:szCs w:val="22"/>
+        </w:rPr>
+        <w:t>( ρ</w:t>
+      </w:r>
+      <w:proofErr w:type="gramEnd"/>
+      <w:r>
+        <w:rPr>
+          <w:rFonts w:ascii="Garamond" w:hAnsi="Garamond"/>
+          <w:sz w:val="22"/>
+          <w:szCs w:val="22"/>
+        </w:rPr>
+        <w:t xml:space="preserve">) = </w:t>
+      </w:r>
+      <w:proofErr w:type="spellStart"/>
+      <w:r>
+        <w:rPr>
+          <w:rFonts w:ascii="Garamond" w:hAnsi="Garamond"/>
+          <w:sz w:val="22"/>
+          <w:szCs w:val="22"/>
+        </w:rPr>
+        <w:t>ρV</w:t>
+      </w:r>
+      <w:proofErr w:type="spellEnd"/>
+      <w:r>
+        <w:rPr>
+          <w:rFonts w:ascii="Garamond" w:hAnsi="Garamond"/>
+          <w:sz w:val="22"/>
+          <w:szCs w:val="22"/>
+        </w:rPr>
+        <w:t xml:space="preserve"> ( ρ), where Q represents the flow, ρ is the pedestrian density, and </w:t>
+      </w:r>
+      <w:r>
+        <w:rPr>
+          <w:rFonts w:ascii="Garamond" w:hAnsi="Garamond"/>
+          <w:sz w:val="22"/>
+          <w:szCs w:val="22"/>
+        </w:rPr>
+        <w:t>V is the average velocity [10].</w:t>
+      </w:r>
+      <w:r>
+        <w:rPr>
+          <w:rFonts w:ascii="Garamond" w:hAnsi="Garamond"/>
+          <w:sz w:val="22"/>
+          <w:szCs w:val="22"/>
+        </w:rPr>
+        <w:t xml:space="preserve"> However, approaches which use this equation are more concerned with the overall flow of agents through a space, and while useful, we are more concerned with generating a score for scenarios which can</w:t>
+      </w:r>
+      <w:r>
+        <w:rPr>
+          <w:rFonts w:ascii="Garamond" w:hAnsi="Garamond"/>
+          <w:sz w:val="22"/>
+          <w:szCs w:val="22"/>
+        </w:rPr>
+        <w:t xml:space="preserve"> then</w:t>
+      </w:r>
+      <w:r>
+        <w:rPr>
+          <w:rFonts w:ascii="Garamond" w:hAnsi="Garamond"/>
+          <w:sz w:val="22"/>
+          <w:szCs w:val="22"/>
+        </w:rPr>
+        <w:t xml:space="preserve"> be optimised</w:t>
       </w:r>
       <w:r>
         <w:rPr>
@@ -3509,29 +3615,224 @@
         </w:rPr>
         <w:t xml:space="preserve"> </w:t>
       </w:r>
-      <w:r>
-        <w:rPr>
-          <w:rFonts w:ascii="Garamond" w:hAnsi="Garamond"/>
-          <w:sz w:val="22"/>
-          <w:szCs w:val="22"/>
-        </w:rPr>
-        <w:t>T</w:t>
-      </w:r>
-      <w:r>
-        <w:rPr>
-          <w:rFonts w:ascii="Garamond" w:hAnsi="Garamond"/>
-          <w:sz w:val="22"/>
-          <w:szCs w:val="22"/>
-        </w:rPr>
-        <w:t>hat will be the floorplan’s safety rating, with higher numbers representing a safer floorplan.</w:t>
-      </w:r>
-      <w:r>
-        <w:rPr>
-          <w:rFonts w:ascii="Garamond" w:hAnsi="Garamond"/>
-          <w:sz w:val="22"/>
-          <w:szCs w:val="22"/>
-        </w:rPr>
-        <w:t xml:space="preserve"> The time limit will be capped to reduce experimentation time and to simulate agents succumbing to the danger.</w:t>
+      <w:proofErr w:type="spellStart"/>
+      <w:r>
+        <w:rPr>
+          <w:rFonts w:ascii="Garamond" w:hAnsi="Garamond"/>
+          <w:sz w:val="22"/>
+          <w:szCs w:val="22"/>
+        </w:rPr>
+        <w:t>Burseth</w:t>
+      </w:r>
+      <w:proofErr w:type="spellEnd"/>
+      <w:r>
+        <w:rPr>
+          <w:rFonts w:ascii="Garamond" w:hAnsi="Garamond"/>
+          <w:sz w:val="22"/>
+          <w:szCs w:val="22"/>
+        </w:rPr>
+        <w:t xml:space="preserve"> et al. [11] defined </w:t>
+      </w:r>
+      <w:r>
+        <w:rPr>
+          <w:rFonts w:ascii="Garamond" w:hAnsi="Garamond"/>
+          <w:sz w:val="22"/>
+          <w:szCs w:val="22"/>
+        </w:rPr>
+        <w:t>an</w:t>
+      </w:r>
+      <w:r>
+        <w:rPr>
+          <w:rFonts w:ascii="Garamond" w:hAnsi="Garamond"/>
+          <w:sz w:val="22"/>
+          <w:szCs w:val="22"/>
+        </w:rPr>
+        <w:t xml:space="preserve"> equation </w:t>
+      </w:r>
+      <w:r>
+        <w:rPr>
+          <w:rFonts w:ascii="Garamond" w:hAnsi="Garamond"/>
+          <w:sz w:val="22"/>
+          <w:szCs w:val="22"/>
+        </w:rPr>
+        <w:t xml:space="preserve">we will </w:t>
+      </w:r>
+      <w:r>
+        <w:rPr>
+          <w:rFonts w:ascii="Garamond" w:hAnsi="Garamond"/>
+          <w:sz w:val="22"/>
+          <w:szCs w:val="22"/>
+        </w:rPr>
+        <w:t xml:space="preserve">modify slightly </w:t>
+      </w:r>
+      <w:r>
+        <w:rPr>
+          <w:rFonts w:ascii="Garamond" w:hAnsi="Garamond"/>
+          <w:sz w:val="22"/>
+          <w:szCs w:val="22"/>
+        </w:rPr>
+        <w:t>for calculating the score of a scenario s</w:t>
+      </w:r>
+      <w:r>
+        <w:rPr>
+          <w:rFonts w:ascii="Garamond" w:hAnsi="Garamond"/>
+          <w:sz w:val="22"/>
+          <w:szCs w:val="22"/>
+        </w:rPr>
+        <w:t>. This modified version is</w:t>
+      </w:r>
+      <w:r>
+        <w:rPr>
+          <w:rFonts w:ascii="Garamond" w:hAnsi="Garamond"/>
+          <w:sz w:val="22"/>
+          <w:szCs w:val="22"/>
+        </w:rPr>
+        <w:t>:</w:t>
+      </w:r>
+    </w:p>
+    <w:p>
+      <w:pPr>
+        <w:ind w:firstLine="0"/>
+        <w:rPr>
+          <w:rFonts w:ascii="Garamond" w:hAnsi="Garamond"/>
+          <w:sz w:val="22"/>
+          <w:szCs w:val="22"/>
+        </w:rPr>
+      </w:pPr>
+      <m:oMathPara>
+        <m:oMath>
+          <m:r>
+            <w:rPr>
+              <w:rFonts w:ascii="Cambria Math" w:hAnsi="Cambria Math"/>
+              <w:sz w:val="22"/>
+              <w:szCs w:val="22"/>
+            </w:rPr>
+            <m:t>score</m:t>
+          </m:r>
+          <m:r>
+            <w:rPr>
+              <w:rFonts w:ascii="Cambria Math" w:hAnsi="Cambria Math"/>
+              <w:sz w:val="22"/>
+              <w:szCs w:val="22"/>
+            </w:rPr>
+            <m:t>(s)</m:t>
+          </m:r>
+          <m:r>
+            <w:rPr>
+              <w:rFonts w:ascii="Cambria Math" w:hAnsi="Cambria Math"/>
+              <w:sz w:val="22"/>
+              <w:szCs w:val="22"/>
+            </w:rPr>
+            <m:t xml:space="preserve">= </m:t>
+          </m:r>
+          <m:f>
+            <m:fPr>
+              <m:ctrlPr>
+                <w:rPr>
+                  <w:rFonts w:ascii="Cambria Math" w:hAnsi="Cambria Math"/>
+                  <w:i/>
+                  <w:sz w:val="22"/>
+                  <w:szCs w:val="22"/>
+                </w:rPr>
+              </m:ctrlPr>
+            </m:fPr>
+            <m:num>
+              <m:d>
+                <m:dPr>
+                  <m:begChr m:val="|"/>
+                  <m:endChr m:val="|"/>
+                  <m:ctrlPr>
+                    <w:rPr>
+                      <w:rFonts w:ascii="Cambria Math" w:hAnsi="Cambria Math"/>
+                      <w:i/>
+                      <w:sz w:val="22"/>
+                      <w:szCs w:val="22"/>
+                    </w:rPr>
+                  </m:ctrlPr>
+                </m:dPr>
+                <m:e>
+                  <m:sSub>
+                    <m:sSubPr>
+                      <m:ctrlPr>
+                        <w:rPr>
+                          <w:rFonts w:ascii="Cambria Math" w:hAnsi="Cambria Math"/>
+                          <w:i/>
+                          <w:sz w:val="22"/>
+                          <w:szCs w:val="22"/>
+                        </w:rPr>
+                      </m:ctrlPr>
+                    </m:sSubPr>
+                    <m:e>
+                      <m:r>
+                        <w:rPr>
+                          <w:rFonts w:ascii="Cambria Math" w:hAnsi="Cambria Math"/>
+                          <w:sz w:val="22"/>
+                          <w:szCs w:val="22"/>
+                        </w:rPr>
+                        <m:t>P</m:t>
+                      </m:r>
+                    </m:e>
+                    <m:sub>
+                      <m:r>
+                        <w:rPr>
+                          <w:rFonts w:ascii="Cambria Math" w:hAnsi="Cambria Math"/>
+                          <w:sz w:val="22"/>
+                          <w:szCs w:val="22"/>
+                        </w:rPr>
+                        <m:t>A</m:t>
+                      </m:r>
+                    </m:sub>
+                  </m:sSub>
+                </m:e>
+              </m:d>
+            </m:num>
+            <m:den>
+              <w:bookmarkStart w:id="17" w:name="_Hlk33785863"/>
+              <m:acc>
+                <m:accPr>
+                  <m:chr m:val="̅"/>
+                  <m:ctrlPr>
+                    <w:rPr>
+                      <w:rFonts w:ascii="Cambria Math" w:hAnsi="Cambria Math"/>
+                      <w:i/>
+                      <w:sz w:val="22"/>
+                      <w:szCs w:val="22"/>
+                    </w:rPr>
+                  </m:ctrlPr>
+                </m:accPr>
+                <m:e>
+                  <m:r>
+                    <w:rPr>
+                      <w:rFonts w:ascii="Cambria Math" w:hAnsi="Cambria Math"/>
+                      <w:sz w:val="22"/>
+                      <w:szCs w:val="22"/>
+                    </w:rPr>
+                    <m:t>t</m:t>
+                  </m:r>
+                </m:e>
+              </m:acc>
+              <w:bookmarkEnd w:id="17"/>
+            </m:den>
+          </m:f>
+        </m:oMath>
+      </m:oMathPara>
+    </w:p>
+    <w:p>
+      <w:pPr>
+        <w:ind w:firstLine="0"/>
+        <w:rPr>
+          <w:rFonts w:ascii="Garamond" w:hAnsi="Garamond"/>
+          <w:sz w:val="22"/>
+          <w:szCs w:val="22"/>
+        </w:rPr>
+      </w:pPr>
+      <w:r>
+        <w:rPr>
+          <w:rFonts w:ascii="Garamond" w:hAnsi="Garamond"/>
+          <w:sz w:val="22"/>
+          <w:szCs w:val="22"/>
+        </w:rPr>
+        <w:t>Where</w:t>
       </w:r>
       <w:r>
         <w:rPr>
@@ -3547,42 +3848,151 @@
           <w:sz w:val="22"/>
           <w:szCs w:val="22"/>
         </w:rPr>
-        <w:t xml:space="preserve">For example, a floorplan </w:t>
-      </w:r>
-      <w:proofErr w:type="gramStart"/>
-      <w:r>
-        <w:rPr>
-          <w:rFonts w:ascii="Garamond" w:hAnsi="Garamond"/>
-          <w:sz w:val="22"/>
-          <w:szCs w:val="22"/>
-        </w:rPr>
-        <w:t>who’s</w:t>
-      </w:r>
-      <w:proofErr w:type="gramEnd"/>
-      <w:r>
-        <w:rPr>
-          <w:rFonts w:ascii="Garamond" w:hAnsi="Garamond"/>
-          <w:sz w:val="22"/>
-          <w:szCs w:val="22"/>
-        </w:rPr>
-        <w:t xml:space="preserve"> simulation sees 50 agents all reach safety in 20 seconds would receive a score of 50/20 = 2.5; whereas a floorplan which sees 40 of 50 agents reach safety in 60 seconds – the simulation’s time limit – would receive a lower rating of 40/60 = 0.66. In this example the limit is chosen arbitrarily and will need to be more carefully chosen when implementation is taking place.</w:t>
-      </w:r>
-    </w:p>
-    <w:p>
-      <w:pPr>
-        <w:ind w:firstLine="0"/>
-        <w:rPr>
-          <w:rFonts w:ascii="Garamond" w:hAnsi="Garamond"/>
-        </w:rPr>
-      </w:pPr>
-    </w:p>
-    <w:p>
-      <w:pPr>
-        <w:ind w:left="0" w:firstLine="0"/>
-        <w:rPr>
-          <w:rFonts w:ascii="Garamond" w:hAnsi="Garamond"/>
-        </w:rPr>
-      </w:pPr>
+        <w:t>P</w:t>
+      </w:r>
+      <w:r>
+        <w:rPr>
+          <w:rFonts w:ascii="Garamond" w:hAnsi="Garamond"/>
+          <w:sz w:val="22"/>
+          <w:szCs w:val="22"/>
+          <w:vertAlign w:val="subscript"/>
+        </w:rPr>
+        <w:t>A</w:t>
+      </w:r>
+      <w:r>
+        <w:rPr>
+          <w:rFonts w:ascii="Garamond" w:hAnsi="Garamond"/>
+          <w:sz w:val="22"/>
+          <w:szCs w:val="22"/>
+        </w:rPr>
+        <w:t xml:space="preserve"> </w:t>
+      </w:r>
+      <w:r>
+        <w:rPr>
+          <w:rFonts w:ascii="Garamond" w:hAnsi="Garamond"/>
+          <w:sz w:val="22"/>
+          <w:szCs w:val="22"/>
+        </w:rPr>
+        <w:t>is</w:t>
+      </w:r>
+      <w:r>
+        <w:rPr>
+          <w:rFonts w:ascii="Garamond" w:hAnsi="Garamond"/>
+          <w:sz w:val="22"/>
+          <w:szCs w:val="22"/>
+        </w:rPr>
+        <w:t xml:space="preserve"> the set of agents who made it to </w:t>
+      </w:r>
+      <w:bookmarkStart w:id="18" w:name="_GoBack"/>
+      <w:bookmarkEnd w:id="18"/>
+      <w:r>
+        <w:rPr>
+          <w:rFonts w:ascii="Garamond" w:hAnsi="Garamond"/>
+          <w:sz w:val="22"/>
+          <w:szCs w:val="22"/>
+        </w:rPr>
+        <w:t xml:space="preserve">the goal before the time limit; and </w:t>
+      </w:r>
+      <m:oMath>
+        <m:acc>
+          <m:accPr>
+            <m:chr m:val="̅"/>
+            <m:ctrlPr>
+              <w:rPr>
+                <w:rFonts w:ascii="Cambria Math" w:hAnsi="Cambria Math"/>
+                <w:i/>
+                <w:sz w:val="22"/>
+                <w:szCs w:val="22"/>
+              </w:rPr>
+            </m:ctrlPr>
+          </m:accPr>
+          <m:e>
+            <m:r>
+              <w:rPr>
+                <w:rFonts w:ascii="Cambria Math" w:hAnsi="Cambria Math"/>
+                <w:sz w:val="22"/>
+                <w:szCs w:val="22"/>
+              </w:rPr>
+              <m:t>t</m:t>
+            </m:r>
+          </m:e>
+        </m:acc>
+      </m:oMath>
+      <w:r>
+        <w:rPr>
+          <w:rFonts w:ascii="Garamond" w:hAnsi="Garamond"/>
+          <w:sz w:val="22"/>
+          <w:szCs w:val="22"/>
+        </w:rPr>
+        <w:t xml:space="preserve"> is the average amount of time the agents took</w:t>
+      </w:r>
+      <w:r>
+        <w:rPr>
+          <w:rFonts w:ascii="Garamond" w:hAnsi="Garamond"/>
+          <w:sz w:val="22"/>
+          <w:szCs w:val="22"/>
+        </w:rPr>
+        <w:t xml:space="preserve">. </w:t>
+      </w:r>
+      <w:r>
+        <w:rPr>
+          <w:rFonts w:ascii="Garamond" w:hAnsi="Garamond"/>
+          <w:sz w:val="22"/>
+          <w:szCs w:val="22"/>
+        </w:rPr>
+        <w:t xml:space="preserve">The modification includes the unsuccessful agents in the calculation of </w:t>
+      </w:r>
+      <m:oMath>
+        <m:acc>
+          <m:accPr>
+            <m:chr m:val="̅"/>
+            <m:ctrlPr>
+              <w:rPr>
+                <w:rFonts w:ascii="Cambria Math" w:hAnsi="Cambria Math"/>
+                <w:i/>
+                <w:sz w:val="22"/>
+                <w:szCs w:val="22"/>
+              </w:rPr>
+            </m:ctrlPr>
+          </m:accPr>
+          <m:e>
+            <m:r>
+              <w:rPr>
+                <w:rFonts w:ascii="Cambria Math" w:hAnsi="Cambria Math"/>
+                <w:sz w:val="22"/>
+                <w:szCs w:val="22"/>
+              </w:rPr>
+              <m:t>t</m:t>
+            </m:r>
+          </m:e>
+        </m:acc>
+      </m:oMath>
+      <w:r>
+        <w:rPr>
+          <w:rFonts w:ascii="Garamond" w:hAnsi="Garamond"/>
+          <w:sz w:val="22"/>
+          <w:szCs w:val="22"/>
+        </w:rPr>
+        <w:t xml:space="preserve">, by using the scenario’s upper time limit as their recorded time. In this way, scenarios in which additional agents survive are scored higher. This is important because safety is the key concern for each scenario and not just flow rate, which is what </w:t>
+      </w:r>
+      <w:proofErr w:type="spellStart"/>
+      <w:r>
+        <w:rPr>
+          <w:rFonts w:ascii="Garamond" w:hAnsi="Garamond"/>
+          <w:sz w:val="22"/>
+          <w:szCs w:val="22"/>
+        </w:rPr>
+        <w:t>Burseth</w:t>
+      </w:r>
+      <w:proofErr w:type="spellEnd"/>
+      <w:r>
+        <w:rPr>
+          <w:rFonts w:ascii="Garamond" w:hAnsi="Garamond"/>
+          <w:sz w:val="22"/>
+          <w:szCs w:val="22"/>
+        </w:rPr>
+        <w:t xml:space="preserve"> et al. [11] compute with their method.</w:t>
+      </w:r>
     </w:p>
     <w:p>
       <w:pPr>
@@ -3592,7 +4002,7 @@
           <w:rFonts w:ascii="Garamond" w:hAnsi="Garamond"/>
         </w:rPr>
       </w:pPr>
-      <w:bookmarkStart w:id="18" w:name="_Toc28031171"/>
+      <w:bookmarkStart w:id="19" w:name="_Toc28031171"/>
       <w:r>
         <w:rPr>
           <w:rFonts w:ascii="Garamond" w:hAnsi="Garamond"/>
@@ -3605,7 +4015,7 @@
         </w:rPr>
         <w:t>s</w:t>
       </w:r>
-      <w:bookmarkEnd w:id="18"/>
+      <w:bookmarkEnd w:id="19"/>
     </w:p>
     <w:p>
       <w:pPr>
@@ -3662,7 +4072,15 @@
           <w:rFonts w:ascii="Garamond" w:hAnsi="Garamond"/>
           <w:sz w:val="22"/>
         </w:rPr>
-        <w:t xml:space="preserve">Procedurally generating them is a possible approach but has not been chosen as </w:t>
+        <w:t xml:space="preserve">Procedurally generating them is a possible </w:t>
+      </w:r>
+      <w:r>
+        <w:rPr>
+          <w:rFonts w:ascii="Garamond" w:hAnsi="Garamond"/>
+          <w:sz w:val="22"/>
+        </w:rPr>
+        <w:lastRenderedPageBreak/>
+        <w:t xml:space="preserve">approach but has not been chosen as </w:t>
       </w:r>
       <w:r>
         <w:rPr>
@@ -3770,15 +4188,7 @@
           <w:rFonts w:ascii="Garamond" w:hAnsi="Garamond"/>
           <w:sz w:val="22"/>
         </w:rPr>
-        <w:t xml:space="preserve">. It is these coordinates we will be attempting to change </w:t>
-      </w:r>
-      <w:r>
-        <w:rPr>
-          <w:rFonts w:ascii="Garamond" w:hAnsi="Garamond"/>
-          <w:sz w:val="22"/>
-        </w:rPr>
-        <w:lastRenderedPageBreak/>
-        <w:t>automatically for each simulation and scoring attempt, as these obstacles’ coordinates will dictate the layouts.</w:t>
+        <w:t>. It is these coordinates we will be attempting to change automatically for each simulation and scoring attempt, as these obstacles’ coordinates will dictate the layouts.</w:t>
       </w:r>
     </w:p>
     <w:p>
@@ -3789,7 +4199,7 @@
           <w:rFonts w:ascii="Garamond" w:hAnsi="Garamond"/>
         </w:rPr>
       </w:pPr>
-      <w:bookmarkStart w:id="19" w:name="_Toc28031172"/>
+      <w:bookmarkStart w:id="20" w:name="_Toc28031172"/>
       <w:r>
         <w:rPr>
           <w:rFonts w:ascii="Garamond" w:hAnsi="Garamond"/>
@@ -3814,7 +4224,7 @@
         </w:rPr>
         <w:t>Generative Adversarial Networks</w:t>
       </w:r>
-      <w:bookmarkEnd w:id="19"/>
+      <w:bookmarkEnd w:id="20"/>
     </w:p>
     <w:p>
       <w:pPr>
@@ -4148,7 +4558,7 @@
           <w:rFonts w:ascii="Garamond" w:hAnsi="Garamond"/>
         </w:rPr>
       </w:pPr>
-      <w:bookmarkStart w:id="20" w:name="_Toc28031173"/>
+      <w:bookmarkStart w:id="21" w:name="_Toc28031173"/>
       <w:r>
         <w:rPr>
           <w:rFonts w:ascii="Garamond" w:hAnsi="Garamond"/>
@@ -4156,6 +4566,50 @@
         <w:lastRenderedPageBreak/>
         <w:t xml:space="preserve">Chapter 3 </w:t>
       </w:r>
+    </w:p>
+    <w:p>
+      <w:pPr>
+        <w:pStyle w:val="Heading2"/>
+        <w:rPr>
+          <w:rFonts w:ascii="Garamond" w:hAnsi="Garamond"/>
+        </w:rPr>
+      </w:pPr>
+      <w:r>
+        <w:rPr>
+          <w:rFonts w:ascii="Garamond" w:hAnsi="Garamond"/>
+        </w:rPr>
+        <w:t>3.1 Prototype</w:t>
+      </w:r>
+    </w:p>
+    <w:p/>
+    <w:p>
+      <w:pPr>
+        <w:pStyle w:val="Heading1"/>
+        <w:ind w:firstLine="0"/>
+        <w:jc w:val="left"/>
+        <w:rPr>
+          <w:rFonts w:ascii="Garamond" w:hAnsi="Garamond"/>
+        </w:rPr>
+      </w:pPr>
+      <w:r>
+        <w:rPr>
+          <w:rFonts w:ascii="Garamond" w:hAnsi="Garamond"/>
+        </w:rPr>
+        <w:lastRenderedPageBreak/>
+        <w:t xml:space="preserve">Chapter </w:t>
+      </w:r>
+      <w:r>
+        <w:rPr>
+          <w:rFonts w:ascii="Garamond" w:hAnsi="Garamond"/>
+        </w:rPr>
+        <w:t>4</w:t>
+      </w:r>
+      <w:r>
+        <w:rPr>
+          <w:rFonts w:ascii="Garamond" w:hAnsi="Garamond"/>
+        </w:rPr>
+        <w:t xml:space="preserve"> </w:t>
+      </w:r>
       <w:r>
         <w:rPr>
           <w:rFonts w:ascii="Garamond" w:hAnsi="Garamond"/>
@@ -4168,7 +4622,7 @@
         </w:rPr>
         <w:t>Ethics</w:t>
       </w:r>
-      <w:bookmarkEnd w:id="20"/>
+      <w:bookmarkEnd w:id="21"/>
     </w:p>
     <w:p>
       <w:pPr>
@@ -4470,12 +4924,12 @@
           <w:rFonts w:ascii="Garamond" w:hAnsi="Garamond"/>
         </w:rPr>
       </w:pPr>
-      <w:bookmarkStart w:id="21" w:name="_Toc407145097"/>
-      <w:bookmarkStart w:id="22" w:name="_Toc28031174"/>
+      <w:bookmarkStart w:id="22" w:name="_Toc407145097"/>
+      <w:bookmarkStart w:id="23" w:name="_Toc28031174"/>
+      <w:bookmarkEnd w:id="9"/>
       <w:bookmarkEnd w:id="10"/>
       <w:bookmarkEnd w:id="11"/>
       <w:bookmarkEnd w:id="12"/>
-      <w:bookmarkEnd w:id="13"/>
       <w:r>
         <w:rPr>
           <w:rFonts w:ascii="Garamond" w:hAnsi="Garamond"/>
@@ -4483,8 +4937,8 @@
         <w:lastRenderedPageBreak/>
         <w:t>List of References</w:t>
       </w:r>
-      <w:bookmarkEnd w:id="21"/>
       <w:bookmarkEnd w:id="22"/>
+      <w:bookmarkEnd w:id="23"/>
     </w:p>
     <w:p>
       <w:pPr>
@@ -5052,201 +5506,185 @@
         <w:ind w:firstLine="0"/>
         <w:rPr>
           <w:rFonts w:ascii="Garamond" w:hAnsi="Garamond"/>
+          <w:sz w:val="22"/>
+          <w:szCs w:val="22"/>
+          <w:shd w:val="clear" w:color="auto" w:fill="FFFFFF"/>
+        </w:rPr>
+      </w:pPr>
+      <w:r>
+        <w:rPr>
+          <w:rFonts w:ascii="Garamond" w:hAnsi="Garamond"/>
+          <w:sz w:val="22"/>
+          <w:szCs w:val="22"/>
+          <w:shd w:val="clear" w:color="auto" w:fill="FFFFFF"/>
+        </w:rPr>
+        <w:t>[</w:t>
+      </w:r>
+      <w:r>
+        <w:rPr>
+          <w:rFonts w:ascii="Garamond" w:hAnsi="Garamond"/>
+          <w:sz w:val="22"/>
+          <w:szCs w:val="22"/>
+          <w:shd w:val="clear" w:color="auto" w:fill="FFFFFF"/>
+        </w:rPr>
+        <w:t>8</w:t>
+      </w:r>
+      <w:r>
+        <w:rPr>
+          <w:rFonts w:ascii="Garamond" w:hAnsi="Garamond"/>
+          <w:sz w:val="22"/>
+          <w:szCs w:val="22"/>
+          <w:shd w:val="clear" w:color="auto" w:fill="FFFFFF"/>
+        </w:rPr>
+        <w:t xml:space="preserve">] </w:t>
+      </w:r>
+      <w:r>
+        <w:rPr>
+          <w:rFonts w:ascii="Garamond" w:hAnsi="Garamond"/>
+          <w:sz w:val="22"/>
+          <w:szCs w:val="22"/>
+          <w:shd w:val="clear" w:color="auto" w:fill="FFFFFF"/>
+        </w:rPr>
+        <w:t xml:space="preserve">Goodfellow, Ian; </w:t>
+      </w:r>
+      <w:proofErr w:type="spellStart"/>
+      <w:r>
+        <w:rPr>
+          <w:rFonts w:ascii="Garamond" w:hAnsi="Garamond"/>
+          <w:sz w:val="22"/>
+          <w:szCs w:val="22"/>
+          <w:shd w:val="clear" w:color="auto" w:fill="FFFFFF"/>
+        </w:rPr>
+        <w:t>Pouget</w:t>
+      </w:r>
+      <w:proofErr w:type="spellEnd"/>
+      <w:r>
+        <w:rPr>
+          <w:rFonts w:ascii="Garamond" w:hAnsi="Garamond"/>
+          <w:sz w:val="22"/>
+          <w:szCs w:val="22"/>
+          <w:shd w:val="clear" w:color="auto" w:fill="FFFFFF"/>
+        </w:rPr>
+        <w:t xml:space="preserve">-Abadie, Jean; Mirza, Mehdi; Xu, Bing; </w:t>
+      </w:r>
+      <w:proofErr w:type="spellStart"/>
+      <w:r>
+        <w:rPr>
+          <w:rFonts w:ascii="Garamond" w:hAnsi="Garamond"/>
+          <w:sz w:val="22"/>
+          <w:szCs w:val="22"/>
+          <w:shd w:val="clear" w:color="auto" w:fill="FFFFFF"/>
+        </w:rPr>
+        <w:t>Warde</w:t>
+      </w:r>
+      <w:proofErr w:type="spellEnd"/>
+      <w:r>
+        <w:rPr>
+          <w:rFonts w:ascii="Garamond" w:hAnsi="Garamond"/>
+          <w:sz w:val="22"/>
+          <w:szCs w:val="22"/>
+          <w:shd w:val="clear" w:color="auto" w:fill="FFFFFF"/>
+        </w:rPr>
+        <w:t xml:space="preserve">-Farley, David; </w:t>
+      </w:r>
+      <w:proofErr w:type="spellStart"/>
+      <w:r>
+        <w:rPr>
+          <w:rFonts w:ascii="Garamond" w:hAnsi="Garamond"/>
+          <w:sz w:val="22"/>
+          <w:szCs w:val="22"/>
+          <w:shd w:val="clear" w:color="auto" w:fill="FFFFFF"/>
+        </w:rPr>
+        <w:t>Ozair</w:t>
+      </w:r>
+      <w:proofErr w:type="spellEnd"/>
+      <w:r>
+        <w:rPr>
+          <w:rFonts w:ascii="Garamond" w:hAnsi="Garamond"/>
+          <w:sz w:val="22"/>
+          <w:szCs w:val="22"/>
+          <w:shd w:val="clear" w:color="auto" w:fill="FFFFFF"/>
+        </w:rPr>
+        <w:t xml:space="preserve">, </w:t>
+      </w:r>
+      <w:proofErr w:type="spellStart"/>
+      <w:r>
+        <w:rPr>
+          <w:rFonts w:ascii="Garamond" w:hAnsi="Garamond"/>
+          <w:sz w:val="22"/>
+          <w:szCs w:val="22"/>
+          <w:shd w:val="clear" w:color="auto" w:fill="FFFFFF"/>
+        </w:rPr>
+        <w:t>Sherjil</w:t>
+      </w:r>
+      <w:proofErr w:type="spellEnd"/>
+      <w:r>
+        <w:rPr>
+          <w:rFonts w:ascii="Garamond" w:hAnsi="Garamond"/>
+          <w:sz w:val="22"/>
+          <w:szCs w:val="22"/>
+          <w:shd w:val="clear" w:color="auto" w:fill="FFFFFF"/>
+        </w:rPr>
+        <w:t xml:space="preserve">; Courville, Aaron; </w:t>
+      </w:r>
+      <w:proofErr w:type="spellStart"/>
+      <w:r>
+        <w:rPr>
+          <w:rFonts w:ascii="Garamond" w:hAnsi="Garamond"/>
+          <w:sz w:val="22"/>
+          <w:szCs w:val="22"/>
+          <w:shd w:val="clear" w:color="auto" w:fill="FFFFFF"/>
+        </w:rPr>
+        <w:t>Bengio</w:t>
+      </w:r>
+      <w:proofErr w:type="spellEnd"/>
+      <w:r>
+        <w:rPr>
+          <w:rFonts w:ascii="Garamond" w:hAnsi="Garamond"/>
+          <w:sz w:val="22"/>
+          <w:szCs w:val="22"/>
+          <w:shd w:val="clear" w:color="auto" w:fill="FFFFFF"/>
+        </w:rPr>
+        <w:t xml:space="preserve">, </w:t>
+      </w:r>
+      <w:proofErr w:type="spellStart"/>
+      <w:r>
+        <w:rPr>
+          <w:rFonts w:ascii="Garamond" w:hAnsi="Garamond"/>
+          <w:sz w:val="22"/>
+          <w:szCs w:val="22"/>
+          <w:shd w:val="clear" w:color="auto" w:fill="FFFFFF"/>
+        </w:rPr>
+        <w:t>Yoshua</w:t>
+      </w:r>
+      <w:proofErr w:type="spellEnd"/>
+      <w:r>
+        <w:rPr>
+          <w:rFonts w:ascii="Garamond" w:hAnsi="Garamond"/>
+          <w:sz w:val="22"/>
+          <w:szCs w:val="22"/>
+          <w:shd w:val="clear" w:color="auto" w:fill="FFFFFF"/>
+        </w:rPr>
+        <w:t xml:space="preserve"> (2014) Proceedings of the International Conference on Neural Information Processing Systems (NIPS 2014). pp. 2672–2680.</w:t>
+      </w:r>
+    </w:p>
+    <w:p>
+      <w:pPr>
+        <w:ind w:firstLine="0"/>
+        <w:rPr>
+          <w:rFonts w:ascii="Garamond" w:hAnsi="Garamond"/>
           <w:color w:val="222222"/>
           <w:sz w:val="22"/>
           <w:szCs w:val="22"/>
           <w:shd w:val="clear" w:color="auto" w:fill="FFFFFF"/>
         </w:rPr>
       </w:pPr>
-      <w:r>
-        <w:rPr>
-          <w:rFonts w:ascii="Garamond" w:hAnsi="Garamond"/>
-          <w:color w:val="222222"/>
-          <w:sz w:val="22"/>
-          <w:szCs w:val="22"/>
-          <w:shd w:val="clear" w:color="auto" w:fill="FFFFFF"/>
-        </w:rPr>
-        <w:t>[</w:t>
-      </w:r>
-      <w:r>
-        <w:rPr>
-          <w:rFonts w:ascii="Garamond" w:hAnsi="Garamond"/>
-          <w:color w:val="222222"/>
-          <w:sz w:val="22"/>
-          <w:szCs w:val="22"/>
-          <w:shd w:val="clear" w:color="auto" w:fill="FFFFFF"/>
-        </w:rPr>
-        <w:t>8</w:t>
-      </w:r>
-      <w:r>
-        <w:rPr>
-          <w:rFonts w:ascii="Garamond" w:hAnsi="Garamond"/>
-          <w:color w:val="222222"/>
-          <w:sz w:val="22"/>
-          <w:szCs w:val="22"/>
-          <w:shd w:val="clear" w:color="auto" w:fill="FFFFFF"/>
-        </w:rPr>
-        <w:t xml:space="preserve">] </w:t>
-      </w:r>
-      <w:r>
-        <w:rPr>
-          <w:rFonts w:ascii="Garamond" w:hAnsi="Garamond"/>
-          <w:color w:val="222222"/>
-          <w:sz w:val="22"/>
-          <w:szCs w:val="22"/>
-          <w:shd w:val="clear" w:color="auto" w:fill="FFFFFF"/>
-        </w:rPr>
-        <w:t xml:space="preserve">Goodfellow, Ian; </w:t>
-      </w:r>
-      <w:proofErr w:type="spellStart"/>
-      <w:r>
-        <w:rPr>
-          <w:rFonts w:ascii="Garamond" w:hAnsi="Garamond"/>
-          <w:color w:val="222222"/>
-          <w:sz w:val="22"/>
-          <w:szCs w:val="22"/>
-          <w:shd w:val="clear" w:color="auto" w:fill="FFFFFF"/>
-        </w:rPr>
-        <w:t>Pouget</w:t>
-      </w:r>
-      <w:proofErr w:type="spellEnd"/>
-      <w:r>
-        <w:rPr>
-          <w:rFonts w:ascii="Garamond" w:hAnsi="Garamond"/>
-          <w:color w:val="222222"/>
-          <w:sz w:val="22"/>
-          <w:szCs w:val="22"/>
-          <w:shd w:val="clear" w:color="auto" w:fill="FFFFFF"/>
-        </w:rPr>
-        <w:t xml:space="preserve">-Abadie, Jean; Mirza, Mehdi; Xu, Bing; </w:t>
-      </w:r>
-      <w:proofErr w:type="spellStart"/>
-      <w:r>
-        <w:rPr>
-          <w:rFonts w:ascii="Garamond" w:hAnsi="Garamond"/>
-          <w:color w:val="222222"/>
-          <w:sz w:val="22"/>
-          <w:szCs w:val="22"/>
-          <w:shd w:val="clear" w:color="auto" w:fill="FFFFFF"/>
-        </w:rPr>
-        <w:t>Warde</w:t>
-      </w:r>
-      <w:proofErr w:type="spellEnd"/>
-      <w:r>
-        <w:rPr>
-          <w:rFonts w:ascii="Garamond" w:hAnsi="Garamond"/>
-          <w:color w:val="222222"/>
-          <w:sz w:val="22"/>
-          <w:szCs w:val="22"/>
-          <w:shd w:val="clear" w:color="auto" w:fill="FFFFFF"/>
-        </w:rPr>
-        <w:t xml:space="preserve">-Farley, David; </w:t>
-      </w:r>
-      <w:proofErr w:type="spellStart"/>
-      <w:r>
-        <w:rPr>
-          <w:rFonts w:ascii="Garamond" w:hAnsi="Garamond"/>
-          <w:color w:val="222222"/>
-          <w:sz w:val="22"/>
-          <w:szCs w:val="22"/>
-          <w:shd w:val="clear" w:color="auto" w:fill="FFFFFF"/>
-        </w:rPr>
-        <w:t>Ozair</w:t>
-      </w:r>
-      <w:proofErr w:type="spellEnd"/>
-      <w:r>
-        <w:rPr>
-          <w:rFonts w:ascii="Garamond" w:hAnsi="Garamond"/>
-          <w:color w:val="222222"/>
-          <w:sz w:val="22"/>
-          <w:szCs w:val="22"/>
-          <w:shd w:val="clear" w:color="auto" w:fill="FFFFFF"/>
-        </w:rPr>
-        <w:t xml:space="preserve">, </w:t>
-      </w:r>
-      <w:proofErr w:type="spellStart"/>
-      <w:r>
-        <w:rPr>
-          <w:rFonts w:ascii="Garamond" w:hAnsi="Garamond"/>
-          <w:color w:val="222222"/>
-          <w:sz w:val="22"/>
-          <w:szCs w:val="22"/>
-          <w:shd w:val="clear" w:color="auto" w:fill="FFFFFF"/>
-        </w:rPr>
-        <w:t>Sherjil</w:t>
-      </w:r>
-      <w:proofErr w:type="spellEnd"/>
-      <w:r>
-        <w:rPr>
-          <w:rFonts w:ascii="Garamond" w:hAnsi="Garamond"/>
-          <w:color w:val="222222"/>
-          <w:sz w:val="22"/>
-          <w:szCs w:val="22"/>
-          <w:shd w:val="clear" w:color="auto" w:fill="FFFFFF"/>
-        </w:rPr>
-        <w:t xml:space="preserve">; Courville, Aaron; </w:t>
-      </w:r>
-      <w:proofErr w:type="spellStart"/>
-      <w:r>
-        <w:rPr>
-          <w:rFonts w:ascii="Garamond" w:hAnsi="Garamond"/>
-          <w:color w:val="222222"/>
-          <w:sz w:val="22"/>
-          <w:szCs w:val="22"/>
-          <w:shd w:val="clear" w:color="auto" w:fill="FFFFFF"/>
-        </w:rPr>
-        <w:t>Bengio</w:t>
-      </w:r>
-      <w:proofErr w:type="spellEnd"/>
-      <w:r>
-        <w:rPr>
-          <w:rFonts w:ascii="Garamond" w:hAnsi="Garamond"/>
-          <w:color w:val="222222"/>
-          <w:sz w:val="22"/>
-          <w:szCs w:val="22"/>
-          <w:shd w:val="clear" w:color="auto" w:fill="FFFFFF"/>
-        </w:rPr>
-        <w:t xml:space="preserve">, </w:t>
-      </w:r>
-      <w:proofErr w:type="spellStart"/>
-      <w:r>
-        <w:rPr>
-          <w:rFonts w:ascii="Garamond" w:hAnsi="Garamond"/>
-          <w:color w:val="222222"/>
-          <w:sz w:val="22"/>
-          <w:szCs w:val="22"/>
-          <w:shd w:val="clear" w:color="auto" w:fill="FFFFFF"/>
-        </w:rPr>
-        <w:t>Yoshua</w:t>
-      </w:r>
-      <w:proofErr w:type="spellEnd"/>
-      <w:r>
-        <w:rPr>
-          <w:rFonts w:ascii="Garamond" w:hAnsi="Garamond"/>
-          <w:color w:val="222222"/>
-          <w:sz w:val="22"/>
-          <w:szCs w:val="22"/>
-          <w:shd w:val="clear" w:color="auto" w:fill="FFFFFF"/>
-        </w:rPr>
-        <w:t xml:space="preserve"> (2014) Proceedings of the International Conference on Neural Information Processing Systems (NIPS 2014). pp. 2672–2680.</w:t>
-      </w:r>
     </w:p>
     <w:p>
       <w:pPr>
         <w:ind w:firstLine="0"/>
         <w:rPr>
-          <w:rFonts w:ascii="Garamond" w:hAnsi="Garamond"/>
-          <w:color w:val="222222"/>
-          <w:sz w:val="22"/>
-          <w:szCs w:val="22"/>
-          <w:shd w:val="clear" w:color="auto" w:fill="FFFFFF"/>
-        </w:rPr>
-      </w:pPr>
-    </w:p>
-    <w:p>
-      <w:pPr>
-        <w:ind w:firstLine="0"/>
-        <w:rPr>
+          <w:rStyle w:val="Hyperlink"/>
           <w:rFonts w:ascii="Garamond" w:hAnsi="Garamond"/>
           <w:sz w:val="22"/>
           <w:szCs w:val="22"/>
@@ -5293,6 +5731,111 @@
           <w:t>https://thispersondoesnotexist.com/</w:t>
         </w:r>
       </w:hyperlink>
+    </w:p>
+    <w:p>
+      <w:pPr>
+        <w:ind w:firstLine="0"/>
+        <w:rPr>
+          <w:rFonts w:ascii="Garamond" w:hAnsi="Garamond"/>
+          <w:sz w:val="22"/>
+          <w:szCs w:val="22"/>
+        </w:rPr>
+      </w:pPr>
+      <w:r>
+        <w:rPr>
+          <w:rFonts w:ascii="Garamond" w:hAnsi="Garamond"/>
+          <w:sz w:val="22"/>
+          <w:szCs w:val="22"/>
+        </w:rPr>
+        <w:t>[10] Helbing D, Johansson A, Al</w:t>
+      </w:r>
+      <w:r>
+        <w:rPr>
+          <w:rFonts w:ascii="Times New Roman" w:hAnsi="Times New Roman" w:cs="Times New Roman"/>
+          <w:sz w:val="22"/>
+          <w:szCs w:val="22"/>
+        </w:rPr>
+        <w:t>‐</w:t>
+      </w:r>
+      <w:proofErr w:type="spellStart"/>
+      <w:r>
+        <w:rPr>
+          <w:rFonts w:ascii="Garamond" w:hAnsi="Garamond"/>
+          <w:sz w:val="22"/>
+          <w:szCs w:val="22"/>
+        </w:rPr>
+        <w:t>Abideen</w:t>
+      </w:r>
+      <w:proofErr w:type="spellEnd"/>
+      <w:r>
+        <w:rPr>
+          <w:rFonts w:ascii="Garamond" w:hAnsi="Garamond"/>
+          <w:sz w:val="22"/>
+          <w:szCs w:val="22"/>
+        </w:rPr>
+        <w:t xml:space="preserve"> HZ. Dynamics of crowd disasters: an empirical study. Physical Review E (Statistical, Nonlinear, and Soft Matter Physics) 2007</w:t>
+      </w:r>
+    </w:p>
+    <w:p>
+      <w:pPr>
+        <w:ind w:firstLine="0"/>
+        <w:rPr>
+          <w:rFonts w:ascii="Garamond" w:hAnsi="Garamond"/>
+          <w:sz w:val="22"/>
+          <w:szCs w:val="22"/>
+        </w:rPr>
+      </w:pPr>
+      <w:r>
+        <w:rPr>
+          <w:rFonts w:ascii="Garamond" w:hAnsi="Garamond"/>
+          <w:sz w:val="22"/>
+          <w:szCs w:val="22"/>
+        </w:rPr>
+        <w:lastRenderedPageBreak/>
+        <w:t>[11]</w:t>
+      </w:r>
+      <w:r>
+        <w:rPr>
+          <w:rFonts w:ascii="Garamond" w:hAnsi="Garamond"/>
+        </w:rPr>
+        <w:t xml:space="preserve"> </w:t>
+      </w:r>
+      <w:proofErr w:type="spellStart"/>
+      <w:r>
+        <w:rPr>
+          <w:rFonts w:ascii="Garamond" w:hAnsi="Garamond"/>
+          <w:sz w:val="22"/>
+          <w:szCs w:val="22"/>
+        </w:rPr>
+        <w:t>Berseth</w:t>
+      </w:r>
+      <w:proofErr w:type="spellEnd"/>
+      <w:r>
+        <w:rPr>
+          <w:rFonts w:ascii="Garamond" w:hAnsi="Garamond"/>
+          <w:sz w:val="22"/>
+          <w:szCs w:val="22"/>
+        </w:rPr>
+        <w:t xml:space="preserve">, G., Usman, M., Haworth, B., Kapadia, M., &amp; </w:t>
+      </w:r>
+      <w:proofErr w:type="spellStart"/>
+      <w:r>
+        <w:rPr>
+          <w:rFonts w:ascii="Garamond" w:hAnsi="Garamond"/>
+          <w:sz w:val="22"/>
+          <w:szCs w:val="22"/>
+        </w:rPr>
+        <w:t>Faloutsos</w:t>
+      </w:r>
+      <w:proofErr w:type="spellEnd"/>
+      <w:r>
+        <w:rPr>
+          <w:rFonts w:ascii="Garamond" w:hAnsi="Garamond"/>
+          <w:sz w:val="22"/>
+          <w:szCs w:val="22"/>
+        </w:rPr>
+        <w:t>, P. (2015). Environment optimization for crowd evacuation. Computer Animation and Virtual Worlds, 26(3-4), 377–386</w:t>
+      </w:r>
     </w:p>
     <w:p>
       <w:pPr>
@@ -7406,7 +7949,7 @@
       </w:pPr>
     </w:pPrDefault>
   </w:docDefaults>
-  <w:latentStyles w:defLockedState="0" w:defUIPriority="0" w:defSemiHidden="0" w:defUnhideWhenUsed="0" w:defQFormat="0" w:count="375">
+  <w:latentStyles w:defLockedState="0" w:defUIPriority="0" w:defSemiHidden="0" w:defUnhideWhenUsed="0" w:defQFormat="0" w:count="377">
     <w:lsdException w:name="Normal" w:qFormat="1"/>
     <w:lsdException w:name="heading 1" w:qFormat="1"/>
     <w:lsdException w:name="heading 2" w:qFormat="1"/>
@@ -7496,7 +8039,6 @@
     <w:lsdException w:name="HTML Sample" w:semiHidden="1" w:unhideWhenUsed="1"/>
     <w:lsdException w:name="HTML Typewriter" w:semiHidden="1" w:unhideWhenUsed="1"/>
     <w:lsdException w:name="HTML Variable" w:semiHidden="1" w:unhideWhenUsed="1"/>
-    <w:lsdException w:name="Normal Table" w:semiHidden="1" w:unhideWhenUsed="1"/>
     <w:lsdException w:name="annotation subject" w:semiHidden="1" w:unhideWhenUsed="1"/>
     <w:lsdException w:name="No List" w:semiHidden="1" w:unhideWhenUsed="1"/>
     <w:lsdException w:name="Outline List 1" w:semiHidden="1" w:unhideWhenUsed="1"/>
@@ -7542,10 +8084,8 @@
     <w:lsdException w:name="Table Subtle 1" w:semiHidden="1" w:unhideWhenUsed="1"/>
     <w:lsdException w:name="Table Subtle 2" w:semiHidden="1" w:unhideWhenUsed="1"/>
     <w:lsdException w:name="Table Web 1" w:semiHidden="1" w:unhideWhenUsed="1"/>
-    <w:lsdException w:name="Table Web 2" w:semiHidden="1" w:unhideWhenUsed="1"/>
     <w:lsdException w:name="Table Web 3" w:semiHidden="1" w:unhideWhenUsed="1"/>
     <w:lsdException w:name="Balloon Text" w:semiHidden="1" w:unhideWhenUsed="1"/>
-    <w:lsdException w:name="Table Theme" w:semiHidden="1" w:unhideWhenUsed="1"/>
     <w:lsdException w:name="Placeholder Text" w:semiHidden="1" w:uiPriority="99"/>
     <w:lsdException w:name="No Spacing" w:uiPriority="1" w:qFormat="1"/>
     <w:lsdException w:name="Light Shading" w:uiPriority="60"/>
@@ -7763,6 +8303,8 @@
     <w:lsdException w:name="List Table 7 Colorful Accent 6" w:uiPriority="52"/>
     <w:lsdException w:name="Mention" w:semiHidden="1" w:uiPriority="99" w:unhideWhenUsed="1"/>
     <w:lsdException w:name="Smart Hyperlink" w:semiHidden="1" w:uiPriority="99" w:unhideWhenUsed="1"/>
+    <w:lsdException w:name="Smart Link" w:semiHidden="1" w:uiPriority="99" w:unhideWhenUsed="1"/>
+    <w:lsdException w:name="Smart Link Error" w:semiHidden="1" w:uiPriority="99" w:unhideWhenUsed="1"/>
   </w:latentStyles>
   <w:style w:type="paragraph" w:default="1" w:styleId="Normal">
     <w:name w:val="Normal"/>
@@ -8433,6 +8975,36 @@
       <w:shd w:val="clear" w:color="auto" w:fill="E1DFDD"/>
     </w:rPr>
   </w:style>
+  <w:style w:type="character" w:customStyle="1" w:styleId="author">
+    <w:name w:val="author"/>
+    <w:basedOn w:val="DefaultParagraphFont"/>
+    <w:rsid w:val="00EA42B1"/>
+  </w:style>
+  <w:style w:type="character" w:customStyle="1" w:styleId="articletitle">
+    <w:name w:val="articletitle"/>
+    <w:basedOn w:val="DefaultParagraphFont"/>
+    <w:rsid w:val="00EA42B1"/>
+  </w:style>
+  <w:style w:type="character" w:customStyle="1" w:styleId="journaltitle">
+    <w:name w:val="journaltitle"/>
+    <w:basedOn w:val="DefaultParagraphFont"/>
+    <w:rsid w:val="00EA42B1"/>
+  </w:style>
+  <w:style w:type="character" w:customStyle="1" w:styleId="pubyear">
+    <w:name w:val="pubyear"/>
+    <w:basedOn w:val="DefaultParagraphFont"/>
+    <w:rsid w:val="00EA42B1"/>
+  </w:style>
+  <w:style w:type="character" w:styleId="PlaceholderText">
+    <w:name w:val="Placeholder Text"/>
+    <w:basedOn w:val="DefaultParagraphFont"/>
+    <w:uiPriority w:val="99"/>
+    <w:semiHidden/>
+    <w:rsid w:val="00F81B84"/>
+    <w:rPr>
+      <w:color w:val="808080"/>
+    </w:rPr>
+  </w:style>
 </w:styles>
 </file>
 
@@ -8726,7 +9298,7 @@
 </file>
 
 <file path=customXml/itemProps1.xml><?xml version="1.0" encoding="utf-8"?>
-<ds:datastoreItem xmlns:ds="http://schemas.openxmlformats.org/officeDocument/2006/customXml" ds:itemID="{D5F26FE2-F279-4372-8CCD-B40B59DA7A98}">
+<ds:datastoreItem xmlns:ds="http://schemas.openxmlformats.org/officeDocument/2006/customXml" ds:itemID="{CF0E553F-073F-4772-A0DF-3C257DE0441D}">
   <ds:schemaRefs>
     <ds:schemaRef ds:uri="http://schemas.openxmlformats.org/officeDocument/2006/bibliography"/>
   </ds:schemaRefs>

</xml_diff>

<commit_message>
running crowd analysis through command line and parsing XML
</commit_message>
<xml_diff>
--- a/FinalReport.docx
+++ b/FinalReport.docx
@@ -3521,15 +3521,7 @@
           <w:sz w:val="22"/>
           <w:szCs w:val="22"/>
         </w:rPr>
-        <w:t xml:space="preserve">dynamics approach and employ the </w:t>
-      </w:r>
-      <w:r>
-        <w:rPr>
-          <w:rFonts w:ascii="Garamond" w:hAnsi="Garamond"/>
-          <w:sz w:val="22"/>
-          <w:szCs w:val="22"/>
-        </w:rPr>
-        <w:t xml:space="preserve">flow-density relationship Q </w:t>
+        <w:t xml:space="preserve">dynamics approach and employ the flow-density relationship Q </w:t>
       </w:r>
       <w:proofErr w:type="gramStart"/>
       <w:r>
@@ -3707,23 +3699,7 @@
               <w:sz w:val="22"/>
               <w:szCs w:val="22"/>
             </w:rPr>
-            <m:t>score</m:t>
-          </m:r>
-          <m:r>
-            <w:rPr>
-              <w:rFonts w:ascii="Cambria Math" w:hAnsi="Cambria Math"/>
-              <w:sz w:val="22"/>
-              <w:szCs w:val="22"/>
-            </w:rPr>
-            <m:t>(s)</m:t>
-          </m:r>
-          <m:r>
-            <w:rPr>
-              <w:rFonts w:ascii="Cambria Math" w:hAnsi="Cambria Math"/>
-              <w:sz w:val="22"/>
-              <w:szCs w:val="22"/>
-            </w:rPr>
-            <m:t xml:space="preserve">= </m:t>
+            <m:t xml:space="preserve">score(s)= </m:t>
           </m:r>
           <m:f>
             <m:fPr>
@@ -3881,17 +3857,7 @@
           <w:sz w:val="22"/>
           <w:szCs w:val="22"/>
         </w:rPr>
-        <w:t xml:space="preserve"> the set of agents who made it to </w:t>
-      </w:r>
-      <w:bookmarkStart w:id="18" w:name="_GoBack"/>
-      <w:bookmarkEnd w:id="18"/>
-      <w:r>
-        <w:rPr>
-          <w:rFonts w:ascii="Garamond" w:hAnsi="Garamond"/>
-          <w:sz w:val="22"/>
-          <w:szCs w:val="22"/>
-        </w:rPr>
-        <w:t xml:space="preserve">the goal before the time limit; and </w:t>
+        <w:t xml:space="preserve"> the set of agents who made it to the goal before the time limit; and </w:t>
       </w:r>
       <m:oMath>
         <m:acc>
@@ -4002,7 +3968,7 @@
           <w:rFonts w:ascii="Garamond" w:hAnsi="Garamond"/>
         </w:rPr>
       </w:pPr>
-      <w:bookmarkStart w:id="19" w:name="_Toc28031171"/>
+      <w:bookmarkStart w:id="18" w:name="_Toc28031171"/>
       <w:r>
         <w:rPr>
           <w:rFonts w:ascii="Garamond" w:hAnsi="Garamond"/>
@@ -4015,7 +3981,7 @@
         </w:rPr>
         <w:t>s</w:t>
       </w:r>
-      <w:bookmarkEnd w:id="19"/>
+      <w:bookmarkEnd w:id="18"/>
     </w:p>
     <w:p>
       <w:pPr>
@@ -4199,7 +4165,7 @@
           <w:rFonts w:ascii="Garamond" w:hAnsi="Garamond"/>
         </w:rPr>
       </w:pPr>
-      <w:bookmarkStart w:id="20" w:name="_Toc28031172"/>
+      <w:bookmarkStart w:id="19" w:name="_Toc28031172"/>
       <w:r>
         <w:rPr>
           <w:rFonts w:ascii="Garamond" w:hAnsi="Garamond"/>
@@ -4224,7 +4190,7 @@
         </w:rPr>
         <w:t>Generative Adversarial Networks</w:t>
       </w:r>
-      <w:bookmarkEnd w:id="20"/>
+      <w:bookmarkEnd w:id="19"/>
     </w:p>
     <w:p>
       <w:pPr>
@@ -4558,7 +4524,7 @@
           <w:rFonts w:ascii="Garamond" w:hAnsi="Garamond"/>
         </w:rPr>
       </w:pPr>
-      <w:bookmarkStart w:id="21" w:name="_Toc28031173"/>
+      <w:bookmarkStart w:id="20" w:name="_Toc28031173"/>
       <w:r>
         <w:rPr>
           <w:rFonts w:ascii="Garamond" w:hAnsi="Garamond"/>
@@ -4566,6 +4532,12 @@
         <w:lastRenderedPageBreak/>
         <w:t xml:space="preserve">Chapter 3 </w:t>
       </w:r>
+      <w:r>
+        <w:rPr>
+          <w:rFonts w:ascii="Garamond" w:hAnsi="Garamond"/>
+        </w:rPr>
+        <w:t>– Doing It</w:t>
+      </w:r>
     </w:p>
     <w:p>
       <w:pPr>
@@ -4581,7 +4553,38 @@
         <w:t>3.1 Prototype</w:t>
       </w:r>
     </w:p>
-    <w:p/>
+    <w:p>
+      <w:proofErr w:type="spellStart"/>
+      <w:r>
+        <w:t>Menge</w:t>
+      </w:r>
+      <w:proofErr w:type="spellEnd"/>
+      <w:r>
+        <w:t xml:space="preserve"> </w:t>
+      </w:r>
+      <w:proofErr w:type="spellStart"/>
+      <w:r>
+        <w:t>Utils</w:t>
+      </w:r>
+      <w:proofErr w:type="spellEnd"/>
+    </w:p>
+    <w:p>
+      <w:r>
+        <w:t>Running AnalysisTask.py through command line</w:t>
+      </w:r>
+      <w:bookmarkStart w:id="21" w:name="_GoBack"/>
+      <w:bookmarkEnd w:id="21"/>
+    </w:p>
+    <w:p>
+      <w:r>
+        <w:t>Applying Score Equation to output</w:t>
+      </w:r>
+    </w:p>
+    <w:p>
+      <w:r>
+        <w:t>Automatically change the obstacles</w:t>
+      </w:r>
+    </w:p>
     <w:p>
       <w:pPr>
         <w:pStyle w:val="Heading1"/>
@@ -4622,7 +4625,7 @@
         </w:rPr>
         <w:t>Ethics</w:t>
       </w:r>
-      <w:bookmarkEnd w:id="21"/>
+      <w:bookmarkEnd w:id="20"/>
     </w:p>
     <w:p>
       <w:pPr>
@@ -8039,6 +8042,7 @@
     <w:lsdException w:name="HTML Sample" w:semiHidden="1" w:unhideWhenUsed="1"/>
     <w:lsdException w:name="HTML Typewriter" w:semiHidden="1" w:unhideWhenUsed="1"/>
     <w:lsdException w:name="HTML Variable" w:semiHidden="1" w:unhideWhenUsed="1"/>
+    <w:lsdException w:name="Normal Table" w:semiHidden="1" w:unhideWhenUsed="1"/>
     <w:lsdException w:name="annotation subject" w:semiHidden="1" w:unhideWhenUsed="1"/>
     <w:lsdException w:name="No List" w:semiHidden="1" w:unhideWhenUsed="1"/>
     <w:lsdException w:name="Outline List 1" w:semiHidden="1" w:unhideWhenUsed="1"/>
@@ -8084,8 +8088,10 @@
     <w:lsdException w:name="Table Subtle 1" w:semiHidden="1" w:unhideWhenUsed="1"/>
     <w:lsdException w:name="Table Subtle 2" w:semiHidden="1" w:unhideWhenUsed="1"/>
     <w:lsdException w:name="Table Web 1" w:semiHidden="1" w:unhideWhenUsed="1"/>
+    <w:lsdException w:name="Table Web 2" w:semiHidden="1" w:unhideWhenUsed="1"/>
     <w:lsdException w:name="Table Web 3" w:semiHidden="1" w:unhideWhenUsed="1"/>
     <w:lsdException w:name="Balloon Text" w:semiHidden="1" w:unhideWhenUsed="1"/>
+    <w:lsdException w:name="Table Theme" w:semiHidden="1" w:unhideWhenUsed="1"/>
     <w:lsdException w:name="Placeholder Text" w:semiHidden="1" w:uiPriority="99"/>
     <w:lsdException w:name="No Spacing" w:uiPriority="1" w:qFormat="1"/>
     <w:lsdException w:name="Light Shading" w:uiPriority="60"/>
@@ -9298,7 +9304,7 @@
 </file>
 
 <file path=customXml/itemProps1.xml><?xml version="1.0" encoding="utf-8"?>
-<ds:datastoreItem xmlns:ds="http://schemas.openxmlformats.org/officeDocument/2006/customXml" ds:itemID="{CF0E553F-073F-4772-A0DF-3C257DE0441D}">
+<ds:datastoreItem xmlns:ds="http://schemas.openxmlformats.org/officeDocument/2006/customXml" ds:itemID="{B3ED8AEA-1BD4-44C9-8ABF-65BDE448B602}">
   <ds:schemaRefs>
     <ds:schemaRef ds:uri="http://schemas.openxmlformats.org/officeDocument/2006/bibliography"/>
   </ds:schemaRefs>

</xml_diff>

<commit_message>
Street scene added. Functionality for randomly changing and saving obstacles in middle of street added. Functionality to update the roadmap for the street scene depending on the obstacle placement added. Still need to do behaviours
</commit_message>
<xml_diff>
--- a/FinalReport.docx
+++ b/FinalReport.docx
@@ -476,17 +476,8 @@
           <w:rFonts w:ascii="Garamond" w:hAnsi="Garamond"/>
           <w:sz w:val="22"/>
         </w:rPr>
-        <w:t xml:space="preserve">Exploratory Software - </w:t>
-      </w:r>
-      <w:proofErr w:type="spellStart"/>
-      <w:r>
-        <w:rPr>
-          <w:rFonts w:ascii="Garamond" w:hAnsi="Garamond"/>
-          <w:sz w:val="22"/>
-        </w:rPr>
-        <w:t>ESw</w:t>
-      </w:r>
-      <w:proofErr w:type="spellEnd"/>
+        <w:t>Exploratory Software - ESw</w:t>
+      </w:r>
     </w:p>
     <w:p>
       <w:pPr>
@@ -2368,25 +2359,7 @@
           <w:sz w:val="22"/>
           <w:szCs w:val="22"/>
         </w:rPr>
-        <w:t xml:space="preserve">crowd simulator using the </w:t>
-      </w:r>
-      <w:proofErr w:type="spellStart"/>
-      <w:r>
-        <w:rPr>
-          <w:rFonts w:ascii="Garamond" w:hAnsi="Garamond"/>
-          <w:sz w:val="22"/>
-          <w:szCs w:val="22"/>
-        </w:rPr>
-        <w:t>Menge</w:t>
-      </w:r>
-      <w:proofErr w:type="spellEnd"/>
-      <w:r>
-        <w:rPr>
-          <w:rFonts w:ascii="Garamond" w:hAnsi="Garamond"/>
-          <w:sz w:val="22"/>
-          <w:szCs w:val="22"/>
-        </w:rPr>
-        <w:t xml:space="preserve"> framework.</w:t>
+        <w:t>crowd simulator using the Menge framework.</w:t>
       </w:r>
     </w:p>
     <w:p>
@@ -3143,17 +3116,9 @@
         <w:rPr>
           <w:rFonts w:ascii="Garamond" w:hAnsi="Garamond"/>
         </w:rPr>
-        <w:t xml:space="preserve"> </w:t>
-      </w:r>
-      <w:proofErr w:type="spellStart"/>
-      <w:r>
-        <w:rPr>
-          <w:rFonts w:ascii="Garamond" w:hAnsi="Garamond"/>
-        </w:rPr>
-        <w:t>Menge</w:t>
+        <w:t xml:space="preserve"> Menge</w:t>
       </w:r>
       <w:bookmarkEnd w:id="14"/>
-      <w:proofErr w:type="spellEnd"/>
     </w:p>
     <w:p>
       <w:pPr>
@@ -3162,21 +3127,12 @@
           <w:rFonts w:ascii="Garamond" w:hAnsi="Garamond"/>
         </w:rPr>
       </w:pPr>
-      <w:proofErr w:type="spellStart"/>
-      <w:r>
-        <w:rPr>
-          <w:rFonts w:ascii="Garamond" w:hAnsi="Garamond"/>
-          <w:sz w:val="22"/>
-        </w:rPr>
-        <w:t>Menge</w:t>
-      </w:r>
-      <w:proofErr w:type="spellEnd"/>
-      <w:r>
-        <w:rPr>
-          <w:rFonts w:ascii="Garamond" w:hAnsi="Garamond"/>
-          <w:sz w:val="22"/>
-        </w:rPr>
-        <w:t xml:space="preserve"> is a modular framework developed for crowd simulation developed at the University of North Carolina</w:t>
+      <w:r>
+        <w:rPr>
+          <w:rFonts w:ascii="Garamond" w:hAnsi="Garamond"/>
+          <w:sz w:val="22"/>
+        </w:rPr>
+        <w:t>Menge is a modular framework developed for crowd simulation developed at the University of North Carolina</w:t>
       </w:r>
       <w:r>
         <w:rPr>
@@ -3314,23 +3270,7 @@
           <w:rFonts w:ascii="Garamond" w:hAnsi="Garamond"/>
           <w:sz w:val="22"/>
         </w:rPr>
-        <w:t xml:space="preserve"> </w:t>
-      </w:r>
-      <w:proofErr w:type="spellStart"/>
-      <w:r>
-        <w:rPr>
-          <w:rFonts w:ascii="Garamond" w:hAnsi="Garamond"/>
-          <w:sz w:val="22"/>
-        </w:rPr>
-        <w:t>Menge</w:t>
-      </w:r>
-      <w:proofErr w:type="spellEnd"/>
-      <w:r>
-        <w:rPr>
-          <w:rFonts w:ascii="Garamond" w:hAnsi="Garamond"/>
-          <w:sz w:val="22"/>
-        </w:rPr>
-        <w:t>, the crowd simulation framework selected for this project, provides ease of use when changing and using the four different subproblems</w:t>
+        <w:t xml:space="preserve"> Menge, the crowd simulation framework selected for this project, provides ease of use when changing and using the four different subproblems</w:t>
       </w:r>
       <w:r>
         <w:rPr>
@@ -3539,25 +3479,7 @@
           <w:sz w:val="22"/>
           <w:szCs w:val="22"/>
         </w:rPr>
-        <w:t xml:space="preserve">) = </w:t>
-      </w:r>
-      <w:proofErr w:type="spellStart"/>
-      <w:r>
-        <w:rPr>
-          <w:rFonts w:ascii="Garamond" w:hAnsi="Garamond"/>
-          <w:sz w:val="22"/>
-          <w:szCs w:val="22"/>
-        </w:rPr>
-        <w:t>ρV</w:t>
-      </w:r>
-      <w:proofErr w:type="spellEnd"/>
-      <w:r>
-        <w:rPr>
-          <w:rFonts w:ascii="Garamond" w:hAnsi="Garamond"/>
-          <w:sz w:val="22"/>
-          <w:szCs w:val="22"/>
-        </w:rPr>
-        <w:t xml:space="preserve"> ( ρ), where Q represents the flow, ρ is the pedestrian density, and </w:t>
+        <w:t xml:space="preserve">) = ρV ( ρ), where Q represents the flow, ρ is the pedestrian density, and </w:t>
       </w:r>
       <w:r>
         <w:rPr>
@@ -3605,25 +3527,7 @@
           <w:sz w:val="22"/>
           <w:szCs w:val="22"/>
         </w:rPr>
-        <w:t xml:space="preserve"> </w:t>
-      </w:r>
-      <w:proofErr w:type="spellStart"/>
-      <w:r>
-        <w:rPr>
-          <w:rFonts w:ascii="Garamond" w:hAnsi="Garamond"/>
-          <w:sz w:val="22"/>
-          <w:szCs w:val="22"/>
-        </w:rPr>
-        <w:t>Burseth</w:t>
-      </w:r>
-      <w:proofErr w:type="spellEnd"/>
-      <w:r>
-        <w:rPr>
-          <w:rFonts w:ascii="Garamond" w:hAnsi="Garamond"/>
-          <w:sz w:val="22"/>
-          <w:szCs w:val="22"/>
-        </w:rPr>
-        <w:t xml:space="preserve"> et al. [11] defined </w:t>
+        <w:t xml:space="preserve"> Burseth et al. [11] defined </w:t>
       </w:r>
       <w:r>
         <w:rPr>
@@ -3939,25 +3843,7 @@
           <w:sz w:val="22"/>
           <w:szCs w:val="22"/>
         </w:rPr>
-        <w:t xml:space="preserve">, by using the scenario’s upper time limit as their recorded time. In this way, scenarios in which additional agents survive are scored higher. This is important because safety is the key concern for each scenario and not just flow rate, which is what </w:t>
-      </w:r>
-      <w:proofErr w:type="spellStart"/>
-      <w:r>
-        <w:rPr>
-          <w:rFonts w:ascii="Garamond" w:hAnsi="Garamond"/>
-          <w:sz w:val="22"/>
-          <w:szCs w:val="22"/>
-        </w:rPr>
-        <w:t>Burseth</w:t>
-      </w:r>
-      <w:proofErr w:type="spellEnd"/>
-      <w:r>
-        <w:rPr>
-          <w:rFonts w:ascii="Garamond" w:hAnsi="Garamond"/>
-          <w:sz w:val="22"/>
-          <w:szCs w:val="22"/>
-        </w:rPr>
-        <w:t xml:space="preserve"> et al. [11] compute with their method.</w:t>
+        <w:t>, by using the scenario’s upper time limit as their recorded time. In this way, scenarios in which additional agents survive are scored higher. This is important because safety is the key concern for each scenario and not just flow rate, which is what Burseth et al. [11] compute with their method.</w:t>
       </w:r>
     </w:p>
     <w:p>
@@ -4096,21 +3982,12 @@
           <w:sz w:val="22"/>
         </w:rPr>
       </w:pPr>
-      <w:proofErr w:type="spellStart"/>
-      <w:r>
-        <w:rPr>
-          <w:rFonts w:ascii="Garamond" w:hAnsi="Garamond"/>
-          <w:sz w:val="22"/>
-        </w:rPr>
-        <w:t>Menge’s</w:t>
-      </w:r>
-      <w:proofErr w:type="spellEnd"/>
-      <w:r>
-        <w:rPr>
-          <w:rFonts w:ascii="Garamond" w:hAnsi="Garamond"/>
-          <w:sz w:val="22"/>
-        </w:rPr>
-        <w:t xml:space="preserve"> architecture relies on a ‘Scene’ file to specify the locations of a </w:t>
+      <w:r>
+        <w:rPr>
+          <w:rFonts w:ascii="Garamond" w:hAnsi="Garamond"/>
+          <w:sz w:val="22"/>
+        </w:rPr>
+        <w:t xml:space="preserve">Menge’s architecture relies on a ‘Scene’ file to specify the locations of a </w:t>
       </w:r>
       <w:proofErr w:type="gramStart"/>
       <w:r>
@@ -4307,25 +4184,7 @@
           <w:sz w:val="22"/>
           <w:szCs w:val="22"/>
         </w:rPr>
-        <w:t xml:space="preserve"> </w:t>
-      </w:r>
-      <w:proofErr w:type="spellStart"/>
-      <w:r>
-        <w:rPr>
-          <w:rFonts w:ascii="Garamond" w:hAnsi="Garamond"/>
-          <w:sz w:val="22"/>
-          <w:szCs w:val="22"/>
-        </w:rPr>
-        <w:t>Backpropogation</w:t>
-      </w:r>
-      <w:proofErr w:type="spellEnd"/>
-      <w:r>
-        <w:rPr>
-          <w:rFonts w:ascii="Garamond" w:hAnsi="Garamond"/>
-          <w:sz w:val="22"/>
-          <w:szCs w:val="22"/>
-        </w:rPr>
-        <w:t xml:space="preserve">, the generative network is able to improve at generating new objects whilst the discriminator improves at catching the fake ones. In this way the generator is eventually able to manufacture objects which are extremely like those in the original data set. </w:t>
+        <w:t xml:space="preserve"> Backpropogation, the generative network is able to improve at generating new objects whilst the discriminator improves at catching the fake ones. In this way the generator is eventually able to manufacture objects which are extremely like those in the original data set. </w:t>
       </w:r>
       <w:r>
         <w:rPr>
@@ -4554,37 +4413,114 @@
       </w:r>
     </w:p>
     <w:p>
-      <w:proofErr w:type="spellStart"/>
-      <w:r>
-        <w:t>Menge</w:t>
-      </w:r>
-      <w:proofErr w:type="spellEnd"/>
+      <w:r>
+        <w:t>Menge Utils</w:t>
+      </w:r>
+    </w:p>
+    <w:p>
+      <w:r>
+        <w:t>Running AnalysisTask.py through command line</w:t>
+      </w:r>
+    </w:p>
+    <w:p>
+      <w:r>
+        <w:t>Applying Score Equation to output</w:t>
+      </w:r>
+    </w:p>
+    <w:p>
+      <w:r>
+        <w:t>Automatically change the obstacles</w:t>
+      </w:r>
+    </w:p>
+    <w:p/>
+    <w:p>
+      <w:pPr>
+        <w:pStyle w:val="Heading2"/>
+        <w:rPr>
+          <w:rFonts w:ascii="Garamond" w:hAnsi="Garamond"/>
+        </w:rPr>
+      </w:pPr>
+      <w:r>
+        <w:rPr>
+          <w:rFonts w:ascii="Garamond" w:hAnsi="Garamond"/>
+        </w:rPr>
+        <w:t>3.2 Shopping Street</w:t>
+      </w:r>
+    </w:p>
+    <w:p>
+      <w:r>
+        <w:t>The layout – justify proportions, relate it to real world setting (Victoria, Leeds),</w:t>
+      </w:r>
+    </w:p>
+    <w:p/>
+    <w:p>
+      <w:r>
+        <w:t>Agents – goal selection</w:t>
+      </w:r>
+      <w:r>
+        <w:t>, justify radius (width of human body)</w:t>
+      </w:r>
+    </w:p>
+    <w:p>
+      <w:r>
+        <w:t xml:space="preserve">Average people dimensions: </w:t>
+      </w:r>
+      <w:hyperlink r:id="rId11" w:history="1">
+        <w:r>
+          <w:rPr>
+            <w:rStyle w:val="Hyperlink"/>
+          </w:rPr>
+          <w:t>https://www.firstinarchitecture.co.uk/average-male-and-female-dimensions/</w:t>
+        </w:r>
+      </w:hyperlink>
       <w:r>
         <w:t xml:space="preserve"> </w:t>
       </w:r>
-      <w:proofErr w:type="spellStart"/>
-      <w:r>
-        <w:t>Utils</w:t>
-      </w:r>
-      <w:proofErr w:type="spellEnd"/>
-    </w:p>
-    <w:p>
-      <w:r>
-        <w:t>Running AnalysisTask.py through command line</w:t>
+    </w:p>
+    <w:p>
+      <w:r>
+        <w:t>Average people weight:</w:t>
+      </w:r>
+      <w:r>
+        <w:t xml:space="preserve"> </w:t>
+      </w:r>
+      <w:hyperlink r:id="rId12" w:history="1">
+        <w:r>
+          <w:rPr>
+            <w:rStyle w:val="Hyperlink"/>
+          </w:rPr>
+          <w:t>https://www.onaverage.co.uk/</w:t>
+        </w:r>
+      </w:hyperlink>
+    </w:p>
+    <w:p>
+      <w:r>
+        <w:t xml:space="preserve">Calculating acceleration </w:t>
+      </w:r>
+      <w:hyperlink r:id="rId13" w:history="1">
+        <w:r>
+          <w:rPr>
+            <w:rStyle w:val="Hyperlink"/>
+          </w:rPr>
+          <w:t>https://www.omnicalculator.com/physics/acceleration</w:t>
+        </w:r>
+      </w:hyperlink>
+    </w:p>
+    <w:p>
+      <w:r>
+        <w:t>TODO: make a table with all these values.</w:t>
       </w:r>
       <w:bookmarkStart w:id="21" w:name="_GoBack"/>
       <w:bookmarkEnd w:id="21"/>
     </w:p>
-    <w:p>
-      <w:r>
-        <w:t>Applying Score Equation to output</w:t>
-      </w:r>
-    </w:p>
-    <w:p>
-      <w:r>
-        <w:t>Automatically change the obstacles</w:t>
-      </w:r>
-    </w:p>
+    <w:p/>
+    <w:p>
+      <w:r>
+        <w:t>Measures – flow lines</w:t>
+      </w:r>
+    </w:p>
+    <w:p/>
+    <w:p/>
     <w:p>
       <w:pPr>
         <w:pStyle w:val="Heading1"/>
@@ -4966,27 +4902,9 @@
           <w:sz w:val="22"/>
           <w:szCs w:val="22"/>
         </w:rPr>
-        <w:t xml:space="preserve">[1] </w:t>
-      </w:r>
-      <w:proofErr w:type="spellStart"/>
-      <w:r>
-        <w:rPr>
-          <w:rFonts w:ascii="Garamond" w:hAnsi="Garamond"/>
-          <w:sz w:val="22"/>
-          <w:szCs w:val="22"/>
-        </w:rPr>
-        <w:t>Jin</w:t>
-      </w:r>
-      <w:proofErr w:type="spellEnd"/>
-      <w:r>
-        <w:rPr>
-          <w:rFonts w:ascii="Garamond" w:hAnsi="Garamond"/>
-          <w:sz w:val="22"/>
-          <w:szCs w:val="22"/>
-        </w:rPr>
-        <w:t xml:space="preserve">, X., Xu, M., Jiang, H. and Deng, Z., 2016. Crowd Simulation and Its Applications: Recent Advances. [Online] Available from: </w:t>
-      </w:r>
-      <w:hyperlink r:id="rId11" w:history="1">
+        <w:t xml:space="preserve">[1] Jin, X., Xu, M., Jiang, H. and Deng, Z., 2016. Crowd Simulation and Its Applications: Recent Advances. [Online] Available from: </w:t>
+      </w:r>
+      <w:hyperlink r:id="rId14" w:history="1">
         <w:r>
           <w:rPr>
             <w:rStyle w:val="Hyperlink"/>
@@ -5059,18 +4977,8 @@
           <w:sz w:val="22"/>
           <w:szCs w:val="22"/>
         </w:rPr>
-        <w:t xml:space="preserve">[3] </w:t>
-      </w:r>
-      <w:proofErr w:type="spellStart"/>
-      <w:r>
-        <w:rPr>
-          <w:rFonts w:ascii="Garamond" w:hAnsi="Garamond"/>
-          <w:sz w:val="22"/>
-          <w:szCs w:val="22"/>
-        </w:rPr>
-        <w:t>Funge</w:t>
-      </w:r>
-      <w:proofErr w:type="spellEnd"/>
+        <w:t>[3] Funge</w:t>
+      </w:r>
       <w:r>
         <w:rPr>
           <w:rFonts w:ascii="Garamond" w:hAnsi="Garamond"/>
@@ -5111,7 +5019,6 @@
         </w:rPr>
         <w:t xml:space="preserve"> </w:t>
       </w:r>
-      <w:proofErr w:type="spellStart"/>
       <w:r>
         <w:rPr>
           <w:rFonts w:ascii="Garamond" w:hAnsi="Garamond"/>
@@ -5120,32 +5027,13 @@
         </w:rPr>
         <w:t>Terzopoulos</w:t>
       </w:r>
-      <w:proofErr w:type="spellEnd"/>
-      <w:r>
-        <w:rPr>
-          <w:rFonts w:ascii="Garamond" w:hAnsi="Garamond"/>
-          <w:sz w:val="22"/>
-          <w:szCs w:val="22"/>
-        </w:rPr>
-        <w:t xml:space="preserve">, D. 1999. Cognitive </w:t>
-      </w:r>
-      <w:proofErr w:type="spellStart"/>
-      <w:r>
-        <w:rPr>
-          <w:rFonts w:ascii="Garamond" w:hAnsi="Garamond"/>
-          <w:sz w:val="22"/>
-          <w:szCs w:val="22"/>
-        </w:rPr>
-        <w:t>modeling</w:t>
-      </w:r>
-      <w:proofErr w:type="spellEnd"/>
-      <w:r>
-        <w:rPr>
-          <w:rFonts w:ascii="Garamond" w:hAnsi="Garamond"/>
-          <w:sz w:val="22"/>
-          <w:szCs w:val="22"/>
-        </w:rPr>
-        <w:t>: knowledge, reasoning and planning for intelligent characters. In Proc. of SIGGRAPH, 29–38.</w:t>
+      <w:r>
+        <w:rPr>
+          <w:rFonts w:ascii="Garamond" w:hAnsi="Garamond"/>
+          <w:sz w:val="22"/>
+          <w:szCs w:val="22"/>
+        </w:rPr>
+        <w:t>, D. 1999. Cognitive modeling: knowledge, reasoning and planning for intelligent characters. In Proc. of SIGGRAPH, 29–38.</w:t>
       </w:r>
     </w:p>
     <w:p>
@@ -5173,45 +5061,9 @@
           <w:sz w:val="22"/>
           <w:szCs w:val="22"/>
         </w:rPr>
-        <w:t xml:space="preserve">[4] Curtis, S., Best, A., and </w:t>
-      </w:r>
-      <w:proofErr w:type="spellStart"/>
-      <w:r>
-        <w:rPr>
-          <w:rFonts w:ascii="Garamond" w:hAnsi="Garamond"/>
-          <w:sz w:val="22"/>
-          <w:szCs w:val="22"/>
-        </w:rPr>
-        <w:t>Manocha</w:t>
-      </w:r>
-      <w:proofErr w:type="spellEnd"/>
-      <w:r>
-        <w:rPr>
-          <w:rFonts w:ascii="Garamond" w:hAnsi="Garamond"/>
-          <w:sz w:val="22"/>
-          <w:szCs w:val="22"/>
-        </w:rPr>
-        <w:t xml:space="preserve">, D., 2013. </w:t>
-      </w:r>
-      <w:proofErr w:type="spellStart"/>
-      <w:r>
-        <w:rPr>
-          <w:rFonts w:ascii="Garamond" w:hAnsi="Garamond"/>
-          <w:sz w:val="22"/>
-          <w:szCs w:val="22"/>
-        </w:rPr>
-        <w:t>Menge</w:t>
-      </w:r>
-      <w:proofErr w:type="spellEnd"/>
-      <w:r>
-        <w:rPr>
-          <w:rFonts w:ascii="Garamond" w:hAnsi="Garamond"/>
-          <w:sz w:val="22"/>
-          <w:szCs w:val="22"/>
-        </w:rPr>
-        <w:t xml:space="preserve">. [Online] Available from: </w:t>
-      </w:r>
-      <w:hyperlink r:id="rId12" w:history="1">
+        <w:t xml:space="preserve">[4] Curtis, S., Best, A., and Manocha, D., 2013. Menge. [Online] Available from: </w:t>
+      </w:r>
+      <w:hyperlink r:id="rId15" w:history="1">
         <w:r>
           <w:rPr>
             <w:rStyle w:val="Hyperlink"/>
@@ -5248,43 +5100,7 @@
           <w:sz w:val="22"/>
           <w:szCs w:val="22"/>
         </w:rPr>
-        <w:t xml:space="preserve">[5] Curtis, S., Best, A., and </w:t>
-      </w:r>
-      <w:proofErr w:type="spellStart"/>
-      <w:r>
-        <w:rPr>
-          <w:rFonts w:ascii="Garamond" w:hAnsi="Garamond"/>
-          <w:sz w:val="22"/>
-          <w:szCs w:val="22"/>
-        </w:rPr>
-        <w:t>Manocha</w:t>
-      </w:r>
-      <w:proofErr w:type="spellEnd"/>
-      <w:r>
-        <w:rPr>
-          <w:rFonts w:ascii="Garamond" w:hAnsi="Garamond"/>
-          <w:sz w:val="22"/>
-          <w:szCs w:val="22"/>
-        </w:rPr>
-        <w:t xml:space="preserve">, D., 2015. </w:t>
-      </w:r>
-      <w:proofErr w:type="spellStart"/>
-      <w:r>
-        <w:rPr>
-          <w:rFonts w:ascii="Garamond" w:hAnsi="Garamond"/>
-          <w:sz w:val="22"/>
-          <w:szCs w:val="22"/>
-        </w:rPr>
-        <w:t>Menge</w:t>
-      </w:r>
-      <w:proofErr w:type="spellEnd"/>
-      <w:r>
-        <w:rPr>
-          <w:rFonts w:ascii="Garamond" w:hAnsi="Garamond"/>
-          <w:sz w:val="22"/>
-          <w:szCs w:val="22"/>
-        </w:rPr>
-        <w:t>: A Modular Framework for Simulating Crowd Movement. [Online] Available from: http://gamma.cs.unc.edu/Menge/files/MengeTechReport.pdf</w:t>
+        <w:t>[5] Curtis, S., Best, A., and Manocha, D., 2015. Menge: A Modular Framework for Simulating Crowd Movement. [Online] Available from: http://gamma.cs.unc.edu/Menge/files/MengeTechReport.pdf</w:t>
       </w:r>
     </w:p>
     <w:p>
@@ -5338,47 +5154,7 @@
           <w:szCs w:val="22"/>
           <w:shd w:val="clear" w:color="auto" w:fill="FFFFFF"/>
         </w:rPr>
-        <w:t xml:space="preserve">Merrell, P., </w:t>
-      </w:r>
-      <w:proofErr w:type="spellStart"/>
-      <w:r>
-        <w:rPr>
-          <w:rFonts w:ascii="Garamond" w:hAnsi="Garamond"/>
-          <w:sz w:val="22"/>
-          <w:szCs w:val="22"/>
-          <w:shd w:val="clear" w:color="auto" w:fill="FFFFFF"/>
-        </w:rPr>
-        <w:t>Schkufza</w:t>
-      </w:r>
-      <w:proofErr w:type="spellEnd"/>
-      <w:r>
-        <w:rPr>
-          <w:rFonts w:ascii="Garamond" w:hAnsi="Garamond"/>
-          <w:sz w:val="22"/>
-          <w:szCs w:val="22"/>
-          <w:shd w:val="clear" w:color="auto" w:fill="FFFFFF"/>
-        </w:rPr>
-        <w:t xml:space="preserve">, E., &amp; </w:t>
-      </w:r>
-      <w:proofErr w:type="spellStart"/>
-      <w:r>
-        <w:rPr>
-          <w:rFonts w:ascii="Garamond" w:hAnsi="Garamond"/>
-          <w:sz w:val="22"/>
-          <w:szCs w:val="22"/>
-          <w:shd w:val="clear" w:color="auto" w:fill="FFFFFF"/>
-        </w:rPr>
-        <w:t>Koltun</w:t>
-      </w:r>
-      <w:proofErr w:type="spellEnd"/>
-      <w:r>
-        <w:rPr>
-          <w:rFonts w:ascii="Garamond" w:hAnsi="Garamond"/>
-          <w:sz w:val="22"/>
-          <w:szCs w:val="22"/>
-          <w:shd w:val="clear" w:color="auto" w:fill="FFFFFF"/>
-        </w:rPr>
-        <w:t>, V. 2010. Computer-generated residential building layouts. </w:t>
+        <w:t>Merrell, P., Schkufza, E., &amp; Koltun, V. 2010. Computer-generated residential building layouts. </w:t>
       </w:r>
       <w:r>
         <w:rPr>
@@ -5420,7 +5196,7 @@
         </w:rPr>
         <w:t xml:space="preserve">(6), 1–12. </w:t>
       </w:r>
-      <w:hyperlink r:id="rId13" w:history="1">
+      <w:hyperlink r:id="rId16" w:history="1">
         <w:r>
           <w:rPr>
             <w:rStyle w:val="Hyperlink"/>
@@ -5460,29 +5236,9 @@
           <w:szCs w:val="22"/>
           <w:shd w:val="clear" w:color="auto" w:fill="FFFFFF"/>
         </w:rPr>
-        <w:t xml:space="preserve">[7] </w:t>
-      </w:r>
-      <w:proofErr w:type="spellStart"/>
-      <w:r>
-        <w:rPr>
-          <w:rFonts w:ascii="Garamond" w:hAnsi="Garamond"/>
-          <w:sz w:val="22"/>
-          <w:szCs w:val="22"/>
-          <w:shd w:val="clear" w:color="auto" w:fill="FFFFFF"/>
-        </w:rPr>
-        <w:t>Chaillou</w:t>
-      </w:r>
-      <w:proofErr w:type="spellEnd"/>
-      <w:r>
-        <w:rPr>
-          <w:rFonts w:ascii="Garamond" w:hAnsi="Garamond"/>
-          <w:sz w:val="22"/>
-          <w:szCs w:val="22"/>
-          <w:shd w:val="clear" w:color="auto" w:fill="FFFFFF"/>
-        </w:rPr>
-        <w:t xml:space="preserve">, S. 2019. AI + Architecture | Towards a New Approach. [Online] Available from: </w:t>
-      </w:r>
-      <w:hyperlink r:id="rId14" w:history="1">
+        <w:t xml:space="preserve">[7] Chaillou, S. 2019. AI + Architecture | Towards a New Approach. [Online] Available from: </w:t>
+      </w:r>
+      <w:hyperlink r:id="rId17" w:history="1">
         <w:r>
           <w:rPr>
             <w:rStyle w:val="Hyperlink"/>
@@ -5548,182 +5304,62 @@
           <w:szCs w:val="22"/>
           <w:shd w:val="clear" w:color="auto" w:fill="FFFFFF"/>
         </w:rPr>
-        <w:t xml:space="preserve">Goodfellow, Ian; </w:t>
-      </w:r>
-      <w:proofErr w:type="spellStart"/>
-      <w:r>
-        <w:rPr>
-          <w:rFonts w:ascii="Garamond" w:hAnsi="Garamond"/>
+        <w:t>Goodfellow, Ian; Pouget-Abadie, Jean; Mirza, Mehdi; Xu, Bing; Warde-Farley, David; Ozair, Sherjil; Courville, Aaron; Bengio, Yoshua (2014) Proceedings of the International Conference on Neural Information Processing Systems (NIPS 2014). pp. 2672–2680.</w:t>
+      </w:r>
+    </w:p>
+    <w:p>
+      <w:pPr>
+        <w:ind w:firstLine="0"/>
+        <w:rPr>
+          <w:rFonts w:ascii="Garamond" w:hAnsi="Garamond"/>
+          <w:color w:val="222222"/>
           <w:sz w:val="22"/>
           <w:szCs w:val="22"/>
           <w:shd w:val="clear" w:color="auto" w:fill="FFFFFF"/>
         </w:rPr>
-        <w:t>Pouget</w:t>
-      </w:r>
-      <w:proofErr w:type="spellEnd"/>
-      <w:r>
-        <w:rPr>
-          <w:rFonts w:ascii="Garamond" w:hAnsi="Garamond"/>
+      </w:pPr>
+    </w:p>
+    <w:p>
+      <w:pPr>
+        <w:ind w:firstLine="0"/>
+        <w:rPr>
+          <w:rStyle w:val="Hyperlink"/>
+          <w:rFonts w:ascii="Garamond" w:hAnsi="Garamond"/>
+          <w:sz w:val="22"/>
+          <w:szCs w:val="22"/>
+        </w:rPr>
+      </w:pPr>
+      <w:r>
+        <w:rPr>
+          <w:rFonts w:ascii="Garamond" w:hAnsi="Garamond"/>
+          <w:color w:val="222222"/>
           <w:sz w:val="22"/>
           <w:szCs w:val="22"/>
           <w:shd w:val="clear" w:color="auto" w:fill="FFFFFF"/>
         </w:rPr>
-        <w:t xml:space="preserve">-Abadie, Jean; Mirza, Mehdi; Xu, Bing; </w:t>
-      </w:r>
-      <w:proofErr w:type="spellStart"/>
-      <w:r>
-        <w:rPr>
-          <w:rFonts w:ascii="Garamond" w:hAnsi="Garamond"/>
+        <w:t>[</w:t>
+      </w:r>
+      <w:r>
+        <w:rPr>
+          <w:rFonts w:ascii="Garamond" w:hAnsi="Garamond"/>
+          <w:color w:val="222222"/>
           <w:sz w:val="22"/>
           <w:szCs w:val="22"/>
           <w:shd w:val="clear" w:color="auto" w:fill="FFFFFF"/>
         </w:rPr>
-        <w:t>Warde</w:t>
-      </w:r>
-      <w:proofErr w:type="spellEnd"/>
-      <w:r>
-        <w:rPr>
-          <w:rFonts w:ascii="Garamond" w:hAnsi="Garamond"/>
+        <w:t>9</w:t>
+      </w:r>
+      <w:r>
+        <w:rPr>
+          <w:rFonts w:ascii="Garamond" w:hAnsi="Garamond"/>
+          <w:color w:val="222222"/>
           <w:sz w:val="22"/>
           <w:szCs w:val="22"/>
           <w:shd w:val="clear" w:color="auto" w:fill="FFFFFF"/>
         </w:rPr>
-        <w:t xml:space="preserve">-Farley, David; </w:t>
-      </w:r>
-      <w:proofErr w:type="spellStart"/>
-      <w:r>
-        <w:rPr>
-          <w:rFonts w:ascii="Garamond" w:hAnsi="Garamond"/>
-          <w:sz w:val="22"/>
-          <w:szCs w:val="22"/>
-          <w:shd w:val="clear" w:color="auto" w:fill="FFFFFF"/>
-        </w:rPr>
-        <w:t>Ozair</w:t>
-      </w:r>
-      <w:proofErr w:type="spellEnd"/>
-      <w:r>
-        <w:rPr>
-          <w:rFonts w:ascii="Garamond" w:hAnsi="Garamond"/>
-          <w:sz w:val="22"/>
-          <w:szCs w:val="22"/>
-          <w:shd w:val="clear" w:color="auto" w:fill="FFFFFF"/>
-        </w:rPr>
-        <w:t xml:space="preserve">, </w:t>
-      </w:r>
-      <w:proofErr w:type="spellStart"/>
-      <w:r>
-        <w:rPr>
-          <w:rFonts w:ascii="Garamond" w:hAnsi="Garamond"/>
-          <w:sz w:val="22"/>
-          <w:szCs w:val="22"/>
-          <w:shd w:val="clear" w:color="auto" w:fill="FFFFFF"/>
-        </w:rPr>
-        <w:t>Sherjil</w:t>
-      </w:r>
-      <w:proofErr w:type="spellEnd"/>
-      <w:r>
-        <w:rPr>
-          <w:rFonts w:ascii="Garamond" w:hAnsi="Garamond"/>
-          <w:sz w:val="22"/>
-          <w:szCs w:val="22"/>
-          <w:shd w:val="clear" w:color="auto" w:fill="FFFFFF"/>
-        </w:rPr>
-        <w:t xml:space="preserve">; Courville, Aaron; </w:t>
-      </w:r>
-      <w:proofErr w:type="spellStart"/>
-      <w:r>
-        <w:rPr>
-          <w:rFonts w:ascii="Garamond" w:hAnsi="Garamond"/>
-          <w:sz w:val="22"/>
-          <w:szCs w:val="22"/>
-          <w:shd w:val="clear" w:color="auto" w:fill="FFFFFF"/>
-        </w:rPr>
-        <w:t>Bengio</w:t>
-      </w:r>
-      <w:proofErr w:type="spellEnd"/>
-      <w:r>
-        <w:rPr>
-          <w:rFonts w:ascii="Garamond" w:hAnsi="Garamond"/>
-          <w:sz w:val="22"/>
-          <w:szCs w:val="22"/>
-          <w:shd w:val="clear" w:color="auto" w:fill="FFFFFF"/>
-        </w:rPr>
-        <w:t xml:space="preserve">, </w:t>
-      </w:r>
-      <w:proofErr w:type="spellStart"/>
-      <w:r>
-        <w:rPr>
-          <w:rFonts w:ascii="Garamond" w:hAnsi="Garamond"/>
-          <w:sz w:val="22"/>
-          <w:szCs w:val="22"/>
-          <w:shd w:val="clear" w:color="auto" w:fill="FFFFFF"/>
-        </w:rPr>
-        <w:t>Yoshua</w:t>
-      </w:r>
-      <w:proofErr w:type="spellEnd"/>
-      <w:r>
-        <w:rPr>
-          <w:rFonts w:ascii="Garamond" w:hAnsi="Garamond"/>
-          <w:sz w:val="22"/>
-          <w:szCs w:val="22"/>
-          <w:shd w:val="clear" w:color="auto" w:fill="FFFFFF"/>
-        </w:rPr>
-        <w:t xml:space="preserve"> (2014) Proceedings of the International Conference on Neural Information Processing Systems (NIPS 2014). pp. 2672–2680.</w:t>
-      </w:r>
-    </w:p>
-    <w:p>
-      <w:pPr>
-        <w:ind w:firstLine="0"/>
-        <w:rPr>
-          <w:rFonts w:ascii="Garamond" w:hAnsi="Garamond"/>
-          <w:color w:val="222222"/>
-          <w:sz w:val="22"/>
-          <w:szCs w:val="22"/>
-          <w:shd w:val="clear" w:color="auto" w:fill="FFFFFF"/>
-        </w:rPr>
-      </w:pPr>
-    </w:p>
-    <w:p>
-      <w:pPr>
-        <w:ind w:firstLine="0"/>
-        <w:rPr>
-          <w:rStyle w:val="Hyperlink"/>
-          <w:rFonts w:ascii="Garamond" w:hAnsi="Garamond"/>
-          <w:sz w:val="22"/>
-          <w:szCs w:val="22"/>
-        </w:rPr>
-      </w:pPr>
-      <w:r>
-        <w:rPr>
-          <w:rFonts w:ascii="Garamond" w:hAnsi="Garamond"/>
-          <w:color w:val="222222"/>
-          <w:sz w:val="22"/>
-          <w:szCs w:val="22"/>
-          <w:shd w:val="clear" w:color="auto" w:fill="FFFFFF"/>
-        </w:rPr>
-        <w:t>[</w:t>
-      </w:r>
-      <w:r>
-        <w:rPr>
-          <w:rFonts w:ascii="Garamond" w:hAnsi="Garamond"/>
-          <w:color w:val="222222"/>
-          <w:sz w:val="22"/>
-          <w:szCs w:val="22"/>
-          <w:shd w:val="clear" w:color="auto" w:fill="FFFFFF"/>
-        </w:rPr>
-        <w:t>9</w:t>
-      </w:r>
-      <w:r>
-        <w:rPr>
-          <w:rFonts w:ascii="Garamond" w:hAnsi="Garamond"/>
-          <w:color w:val="222222"/>
-          <w:sz w:val="22"/>
-          <w:szCs w:val="22"/>
-          <w:shd w:val="clear" w:color="auto" w:fill="FFFFFF"/>
-        </w:rPr>
         <w:t xml:space="preserve">] </w:t>
       </w:r>
-      <w:hyperlink r:id="rId15" w:history="1">
+      <w:hyperlink r:id="rId18" w:history="1">
         <w:r>
           <w:rPr>
             <w:rStyle w:val="Hyperlink"/>
@@ -5760,23 +5396,13 @@
         </w:rPr>
         <w:t>‐</w:t>
       </w:r>
-      <w:proofErr w:type="spellStart"/>
-      <w:r>
-        <w:rPr>
-          <w:rFonts w:ascii="Garamond" w:hAnsi="Garamond"/>
-          <w:sz w:val="22"/>
-          <w:szCs w:val="22"/>
-        </w:rPr>
-        <w:t>Abideen</w:t>
-      </w:r>
-      <w:proofErr w:type="spellEnd"/>
-      <w:r>
-        <w:rPr>
-          <w:rFonts w:ascii="Garamond" w:hAnsi="Garamond"/>
-          <w:sz w:val="22"/>
-          <w:szCs w:val="22"/>
-        </w:rPr>
-        <w:t xml:space="preserve"> HZ. Dynamics of crowd disasters: an empirical study. Physical Review E (Statistical, Nonlinear, and Soft Matter Physics) 2007</w:t>
+      <w:r>
+        <w:rPr>
+          <w:rFonts w:ascii="Garamond" w:hAnsi="Garamond"/>
+          <w:sz w:val="22"/>
+          <w:szCs w:val="22"/>
+        </w:rPr>
+        <w:t>Abideen HZ. Dynamics of crowd disasters: an empirical study. Physical Review E (Statistical, Nonlinear, and Soft Matter Physics) 2007</w:t>
       </w:r>
     </w:p>
     <w:p>
@@ -5803,41 +5429,13 @@
         </w:rPr>
         <w:t xml:space="preserve"> </w:t>
       </w:r>
-      <w:proofErr w:type="spellStart"/>
-      <w:r>
-        <w:rPr>
-          <w:rFonts w:ascii="Garamond" w:hAnsi="Garamond"/>
-          <w:sz w:val="22"/>
-          <w:szCs w:val="22"/>
-        </w:rPr>
-        <w:t>Berseth</w:t>
-      </w:r>
-      <w:proofErr w:type="spellEnd"/>
-      <w:r>
-        <w:rPr>
-          <w:rFonts w:ascii="Garamond" w:hAnsi="Garamond"/>
-          <w:sz w:val="22"/>
-          <w:szCs w:val="22"/>
-        </w:rPr>
-        <w:t xml:space="preserve">, G., Usman, M., Haworth, B., Kapadia, M., &amp; </w:t>
-      </w:r>
-      <w:proofErr w:type="spellStart"/>
-      <w:r>
-        <w:rPr>
-          <w:rFonts w:ascii="Garamond" w:hAnsi="Garamond"/>
-          <w:sz w:val="22"/>
-          <w:szCs w:val="22"/>
-        </w:rPr>
-        <w:t>Faloutsos</w:t>
-      </w:r>
-      <w:proofErr w:type="spellEnd"/>
-      <w:r>
-        <w:rPr>
-          <w:rFonts w:ascii="Garamond" w:hAnsi="Garamond"/>
-          <w:sz w:val="22"/>
-          <w:szCs w:val="22"/>
-        </w:rPr>
-        <w:t>, P. (2015). Environment optimization for crowd evacuation. Computer Animation and Virtual Worlds, 26(3-4), 377–386</w:t>
+      <w:r>
+        <w:rPr>
+          <w:rFonts w:ascii="Garamond" w:hAnsi="Garamond"/>
+          <w:sz w:val="22"/>
+          <w:szCs w:val="22"/>
+        </w:rPr>
+        <w:t>Berseth, G., Usman, M., Haworth, B., Kapadia, M., &amp; Faloutsos, P. (2015). Environment optimization for crowd evacuation. Computer Animation and Virtual Worlds, 26(3-4), 377–386</w:t>
       </w:r>
     </w:p>
     <w:p>
@@ -5852,7 +5450,7 @@
       </w:pPr>
     </w:p>
     <w:sectPr>
-      <w:headerReference w:type="default" r:id="rId16"/>
+      <w:headerReference w:type="default" r:id="rId19"/>
       <w:footnotePr>
         <w:numRestart w:val="eachSect"/>
       </w:footnotePr>
@@ -9304,7 +8902,7 @@
 </file>
 
 <file path=customXml/itemProps1.xml><?xml version="1.0" encoding="utf-8"?>
-<ds:datastoreItem xmlns:ds="http://schemas.openxmlformats.org/officeDocument/2006/customXml" ds:itemID="{B3ED8AEA-1BD4-44C9-8ABF-65BDE448B602}">
+<ds:datastoreItem xmlns:ds="http://schemas.openxmlformats.org/officeDocument/2006/customXml" ds:itemID="{673E618D-AF0F-4148-AD6A-7894CF0F588F}">
   <ds:schemaRefs>
     <ds:schemaRef ds:uri="http://schemas.openxmlformats.org/officeDocument/2006/bibliography"/>
   </ds:schemaRefs>

</xml_diff>